<commit_message>
MY DOC DONE FOR NOW
</commit_message>
<xml_diff>
--- a/documentation/Michael.docx
+++ b/documentation/Michael.docx
@@ -4,17 +4,343 @@
   <w:body>
     <w:p>
       <w:pPr>
+        <w:pStyle w:val="Heading2"/>
+        <w:rPr>
+          <w:lang w:val="en-IE"/>
+        </w:rPr>
+      </w:pPr>
+      <w:r>
+        <w:rPr>
+          <w:lang w:val="en-IE"/>
+        </w:rPr>
+        <w:t>Project Description</w:t>
+      </w:r>
+    </w:p>
+    <w:p>
+      <w:pPr>
+        <w:jc w:val="both"/>
+        <w:rPr>
+          <w:rFonts w:ascii="Times New Roman" w:hAnsi="Times New Roman" w:cs="Times New Roman"/>
+          <w:sz w:val="24"/>
+          <w:lang w:val="en-IE"/>
+        </w:rPr>
+      </w:pPr>
+    </w:p>
+    <w:p>
+      <w:pPr>
+        <w:jc w:val="both"/>
+        <w:rPr>
+          <w:rFonts w:ascii="Times New Roman" w:hAnsi="Times New Roman" w:cs="Times New Roman"/>
+          <w:sz w:val="24"/>
+          <w:lang w:val="en-IE"/>
+        </w:rPr>
+      </w:pPr>
+      <w:r>
+        <w:rPr>
+          <w:rFonts w:ascii="Times New Roman" w:hAnsi="Times New Roman" w:cs="Times New Roman"/>
+          <w:sz w:val="24"/>
+          <w:lang w:val="en-IE"/>
+        </w:rPr>
+        <w:t xml:space="preserve">The project we are creating and that has been proposed in previous documentation is a fantasy Hurling game in the </w:t>
+      </w:r>
+      <w:r>
+        <w:rPr>
+          <w:rFonts w:ascii="Times New Roman" w:hAnsi="Times New Roman" w:cs="Times New Roman"/>
+          <w:sz w:val="24"/>
+          <w:lang w:val="en-IE"/>
+        </w:rPr>
+        <w:t>style</w:t>
+      </w:r>
+      <w:r>
+        <w:rPr>
+          <w:rFonts w:ascii="Times New Roman" w:hAnsi="Times New Roman" w:cs="Times New Roman"/>
+          <w:sz w:val="24"/>
+          <w:lang w:val="en-IE"/>
+        </w:rPr>
+        <w:t xml:space="preserve"> of many football ones of a similar type on the market. There will be a social media aspect to the application too. </w:t>
+      </w:r>
+      <w:r>
+        <w:rPr>
+          <w:rFonts w:ascii="Times New Roman" w:hAnsi="Times New Roman" w:cs="Times New Roman"/>
+          <w:sz w:val="24"/>
+          <w:lang w:val="en-IE"/>
+        </w:rPr>
+        <w:t>The</w:t>
+      </w:r>
+      <w:r>
+        <w:rPr>
+          <w:rFonts w:ascii="Times New Roman" w:hAnsi="Times New Roman" w:cs="Times New Roman"/>
+          <w:sz w:val="24"/>
+          <w:lang w:val="en-IE"/>
+        </w:rPr>
+        <w:t xml:space="preserve"> game allows you create and account, then choose a squad of players from a list. You have a maximum budget and must stay under this. Each player is awarded a score each match based on real life GAA championship games. Each </w:t>
+      </w:r>
+      <w:r>
+        <w:rPr>
+          <w:rFonts w:ascii="Times New Roman" w:hAnsi="Times New Roman" w:cs="Times New Roman"/>
+          <w:sz w:val="24"/>
+          <w:lang w:val="en-IE"/>
+        </w:rPr>
+        <w:t>user’s</w:t>
+      </w:r>
+      <w:r>
+        <w:rPr>
+          <w:rFonts w:ascii="Times New Roman" w:hAnsi="Times New Roman" w:cs="Times New Roman"/>
+          <w:sz w:val="24"/>
+          <w:lang w:val="en-IE"/>
+        </w:rPr>
+        <w:t xml:space="preserve"> team is then updated at the end of each game round. The main technologies used will be Java for the backend, html and </w:t>
+      </w:r>
+      <w:r>
+        <w:rPr>
+          <w:rFonts w:ascii="Times New Roman" w:hAnsi="Times New Roman" w:cs="Times New Roman"/>
+          <w:sz w:val="24"/>
+          <w:lang w:val="en-IE"/>
+        </w:rPr>
+        <w:t>JavaScript</w:t>
+      </w:r>
+      <w:r>
+        <w:rPr>
+          <w:rFonts w:ascii="Times New Roman" w:hAnsi="Times New Roman" w:cs="Times New Roman"/>
+          <w:sz w:val="24"/>
+          <w:lang w:val="en-IE"/>
+        </w:rPr>
+        <w:t xml:space="preserve"> with some </w:t>
+      </w:r>
+      <w:r>
+        <w:rPr>
+          <w:rFonts w:ascii="Times New Roman" w:hAnsi="Times New Roman" w:cs="Times New Roman"/>
+          <w:sz w:val="24"/>
+          <w:lang w:val="en-IE"/>
+        </w:rPr>
+        <w:t>CSS</w:t>
+      </w:r>
+      <w:r>
+        <w:rPr>
+          <w:rFonts w:ascii="Times New Roman" w:hAnsi="Times New Roman" w:cs="Times New Roman"/>
+          <w:sz w:val="24"/>
+          <w:lang w:val="en-IE"/>
+        </w:rPr>
+        <w:t xml:space="preserve"> for styling for the front end, and of course the database, which will be SQL. </w:t>
+      </w:r>
+    </w:p>
+    <w:p>
+      <w:pPr>
+        <w:jc w:val="both"/>
+        <w:rPr>
+          <w:rFonts w:ascii="Times New Roman" w:hAnsi="Times New Roman" w:cs="Times New Roman"/>
+          <w:sz w:val="24"/>
+          <w:lang w:val="en-IE"/>
+        </w:rPr>
+      </w:pPr>
+      <w:r>
+        <w:rPr>
+          <w:rFonts w:ascii="Times New Roman" w:hAnsi="Times New Roman" w:cs="Times New Roman"/>
+          <w:sz w:val="24"/>
+          <w:lang w:val="en-IE"/>
+        </w:rPr>
+        <w:t xml:space="preserve">There should be no real compatibility issues within the project, however a </w:t>
+      </w:r>
+      <w:r>
+        <w:rPr>
+          <w:rFonts w:ascii="Times New Roman" w:hAnsi="Times New Roman" w:cs="Times New Roman"/>
+          <w:sz w:val="24"/>
+          <w:lang w:val="en-IE"/>
+        </w:rPr>
+        <w:t>separate</w:t>
+      </w:r>
+      <w:r>
+        <w:rPr>
+          <w:rFonts w:ascii="Times New Roman" w:hAnsi="Times New Roman" w:cs="Times New Roman"/>
+          <w:sz w:val="24"/>
+          <w:lang w:val="en-IE"/>
+        </w:rPr>
+        <w:t xml:space="preserve"> mobile version of the application could, at a future time be developed. There will be no </w:t>
+      </w:r>
+      <w:r>
+        <w:rPr>
+          <w:rFonts w:ascii="Times New Roman" w:hAnsi="Times New Roman" w:cs="Times New Roman"/>
+          <w:sz w:val="24"/>
+          <w:lang w:val="en-IE"/>
+        </w:rPr>
+        <w:t>special</w:t>
+      </w:r>
+      <w:r>
+        <w:rPr>
+          <w:rFonts w:ascii="Times New Roman" w:hAnsi="Times New Roman" w:cs="Times New Roman"/>
+          <w:sz w:val="24"/>
+          <w:lang w:val="en-IE"/>
+        </w:rPr>
+        <w:t xml:space="preserve"> requirements for usage of the product. It will be web based as in it will be accessed entirely via the normal </w:t>
+      </w:r>
+      <w:r>
+        <w:rPr>
+          <w:rFonts w:ascii="Times New Roman" w:hAnsi="Times New Roman" w:cs="Times New Roman"/>
+          <w:sz w:val="24"/>
+          <w:lang w:val="en-IE"/>
+        </w:rPr>
+        <w:t>HTTP</w:t>
+      </w:r>
+      <w:r>
+        <w:rPr>
+          <w:rFonts w:ascii="Times New Roman" w:hAnsi="Times New Roman" w:cs="Times New Roman"/>
+          <w:sz w:val="24"/>
+          <w:lang w:val="en-IE"/>
+        </w:rPr>
+        <w:t xml:space="preserve"> request in the browser, no special software needs to be installed, and no special hardware is needed for the application on the </w:t>
+      </w:r>
+      <w:r>
+        <w:rPr>
+          <w:rFonts w:ascii="Times New Roman" w:hAnsi="Times New Roman" w:cs="Times New Roman"/>
+          <w:sz w:val="24"/>
+          <w:lang w:val="en-IE"/>
+        </w:rPr>
+        <w:t>user’s</w:t>
+      </w:r>
+      <w:r>
+        <w:rPr>
+          <w:rFonts w:ascii="Times New Roman" w:hAnsi="Times New Roman" w:cs="Times New Roman"/>
+          <w:sz w:val="24"/>
+          <w:lang w:val="en-IE"/>
+        </w:rPr>
+        <w:t xml:space="preserve"> side. </w:t>
+      </w:r>
+    </w:p>
+    <w:p>
+      <w:pPr>
+        <w:jc w:val="both"/>
+        <w:rPr>
+          <w:rFonts w:ascii="Times New Roman" w:hAnsi="Times New Roman" w:cs="Times New Roman"/>
+          <w:sz w:val="24"/>
+          <w:lang w:val="en-IE"/>
+        </w:rPr>
+      </w:pPr>
+      <w:r>
+        <w:rPr>
+          <w:rFonts w:ascii="Times New Roman" w:hAnsi="Times New Roman" w:cs="Times New Roman"/>
+          <w:sz w:val="24"/>
+          <w:lang w:val="en-IE"/>
+        </w:rPr>
+        <w:t xml:space="preserve">On the server </w:t>
+      </w:r>
+      <w:r>
+        <w:rPr>
+          <w:rFonts w:ascii="Times New Roman" w:hAnsi="Times New Roman" w:cs="Times New Roman"/>
+          <w:sz w:val="24"/>
+          <w:lang w:val="en-IE"/>
+        </w:rPr>
+        <w:t>side,</w:t>
+      </w:r>
+      <w:r>
+        <w:rPr>
+          <w:rFonts w:ascii="Times New Roman" w:hAnsi="Times New Roman" w:cs="Times New Roman"/>
+          <w:sz w:val="24"/>
+          <w:lang w:val="en-IE"/>
+        </w:rPr>
+        <w:t xml:space="preserve"> we will host the application on </w:t>
+      </w:r>
+      <w:r>
+        <w:rPr>
+          <w:rFonts w:ascii="Times New Roman" w:hAnsi="Times New Roman" w:cs="Times New Roman"/>
+          <w:sz w:val="24"/>
+          <w:lang w:val="en-IE"/>
+        </w:rPr>
+        <w:t>Microsoft</w:t>
+      </w:r>
+      <w:r>
+        <w:rPr>
+          <w:rFonts w:ascii="Times New Roman" w:hAnsi="Times New Roman" w:cs="Times New Roman"/>
+          <w:sz w:val="24"/>
+          <w:lang w:val="en-IE"/>
+        </w:rPr>
+        <w:t>’s</w:t>
+      </w:r>
+      <w:r>
+        <w:rPr>
+          <w:rFonts w:ascii="Times New Roman" w:hAnsi="Times New Roman" w:cs="Times New Roman"/>
+          <w:sz w:val="24"/>
+          <w:lang w:val="en-IE"/>
+        </w:rPr>
+        <w:t xml:space="preserve"> azure servers.</w:t>
+      </w:r>
+    </w:p>
+    <w:p>
+      <w:pPr>
+        <w:jc w:val="both"/>
+        <w:rPr>
+          <w:rFonts w:ascii="Times New Roman" w:hAnsi="Times New Roman" w:cs="Times New Roman"/>
+          <w:sz w:val="24"/>
+          <w:lang w:val="en-IE"/>
+        </w:rPr>
+      </w:pPr>
+    </w:p>
+    <w:p>
+      <w:pPr>
+        <w:jc w:val="both"/>
+        <w:rPr>
+          <w:rFonts w:ascii="Times New Roman" w:hAnsi="Times New Roman" w:cs="Times New Roman"/>
+          <w:sz w:val="24"/>
+          <w:lang w:val="en-IE"/>
+        </w:rPr>
+      </w:pPr>
+    </w:p>
+    <w:p>
+      <w:pPr>
+        <w:pStyle w:val="Heading2"/>
+        <w:rPr>
+          <w:lang w:val="en-IE"/>
+        </w:rPr>
+      </w:pPr>
+      <w:r>
+        <w:rPr>
+          <w:lang w:val="en-IE"/>
+        </w:rPr>
+        <w:t>What We Will Look at in this document</w:t>
+      </w:r>
+    </w:p>
+    <w:p>
+      <w:pPr>
+        <w:rPr>
+          <w:lang w:val="en-IE"/>
+        </w:rPr>
+      </w:pPr>
+    </w:p>
+    <w:p>
+      <w:pPr>
+        <w:rPr>
+          <w:lang w:val="en-IE"/>
+        </w:rPr>
+      </w:pPr>
+      <w:r>
+        <w:rPr>
+          <w:lang w:val="en-IE"/>
+        </w:rPr>
+        <w:t>In this document we will provide some analysis and conceptual design of the product using UML diagrams and modelling techniques. We will look at the following:</w:t>
+      </w:r>
+    </w:p>
+    <w:p>
+      <w:pPr>
+        <w:rPr>
+          <w:lang w:val="en-IE"/>
+        </w:rPr>
+      </w:pPr>
+    </w:p>
+    <w:p>
+      <w:pPr>
         <w:pStyle w:val="ListParagraph"/>
         <w:numPr>
           <w:ilvl w:val="0"/>
-          <w:numId w:val="1"/>
+          <w:numId w:val="3"/>
         </w:numPr>
-      </w:pPr>
-      <w:r>
-        <w:rPr>
-          <w:lang w:val="en-IE"/>
-        </w:rPr>
-        <w:t>Project description</w:t>
+        <w:rPr>
+          <w:lang w:val="en-IE"/>
+        </w:rPr>
+      </w:pPr>
+      <w:r>
+        <w:rPr>
+          <w:lang w:val="en-IE"/>
+        </w:rPr>
+        <w:t>Comprehensive Use Case Diagrams</w:t>
       </w:r>
     </w:p>
     <w:p>
@@ -22,14 +348,17 @@
         <w:pStyle w:val="ListParagraph"/>
         <w:numPr>
           <w:ilvl w:val="0"/>
-          <w:numId w:val="1"/>
+          <w:numId w:val="3"/>
         </w:numPr>
-      </w:pPr>
-      <w:r>
-        <w:rPr>
-          <w:lang w:val="en-IE"/>
-        </w:rPr>
-        <w:t>Few use cases</w:t>
+        <w:rPr>
+          <w:lang w:val="en-IE"/>
+        </w:rPr>
+      </w:pPr>
+      <w:r>
+        <w:rPr>
+          <w:lang w:val="en-IE"/>
+        </w:rPr>
+        <w:t>Sequence Diagrams</w:t>
       </w:r>
     </w:p>
     <w:p>
@@ -37,14 +366,17 @@
         <w:pStyle w:val="ListParagraph"/>
         <w:numPr>
           <w:ilvl w:val="0"/>
-          <w:numId w:val="1"/>
+          <w:numId w:val="3"/>
         </w:numPr>
-      </w:pPr>
-      <w:r>
-        <w:rPr>
-          <w:lang w:val="en-IE"/>
-        </w:rPr>
-        <w:t>Design showcases from use cases (wireframe) cooperate with Dave on this (he’ll be designing html and shit)</w:t>
+        <w:rPr>
+          <w:lang w:val="en-IE"/>
+        </w:rPr>
+      </w:pPr>
+      <w:r>
+        <w:rPr>
+          <w:lang w:val="en-IE"/>
+        </w:rPr>
+        <w:t>Class Diagram of the final product</w:t>
       </w:r>
     </w:p>
     <w:p>
@@ -52,19 +384,2378 @@
         <w:pStyle w:val="ListParagraph"/>
         <w:numPr>
           <w:ilvl w:val="0"/>
-          <w:numId w:val="1"/>
+          <w:numId w:val="3"/>
         </w:numPr>
-      </w:pPr>
-      <w:r>
-        <w:rPr>
-          <w:lang w:val="en-IE"/>
-        </w:rPr>
-        <w:t>Some bullshit around like we did for analysis document last year</w:t>
-      </w:r>
+        <w:rPr>
+          <w:lang w:val="en-IE"/>
+        </w:rPr>
+      </w:pPr>
+      <w:r>
+        <w:rPr>
+          <w:lang w:val="en-IE"/>
+        </w:rPr>
+        <w:t>Activity diagrams</w:t>
+      </w:r>
+    </w:p>
+    <w:p>
+      <w:pPr>
+        <w:pStyle w:val="ListParagraph"/>
+        <w:numPr>
+          <w:ilvl w:val="0"/>
+          <w:numId w:val="3"/>
+        </w:numPr>
+        <w:rPr>
+          <w:lang w:val="en-IE"/>
+        </w:rPr>
+      </w:pPr>
+      <w:r>
+        <w:rPr>
+          <w:lang w:val="en-IE"/>
+        </w:rPr>
+        <w:t xml:space="preserve">User Interface Design </w:t>
+      </w:r>
+    </w:p>
+    <w:p>
+      <w:pPr>
+        <w:pStyle w:val="ListParagraph"/>
+        <w:numPr>
+          <w:ilvl w:val="0"/>
+          <w:numId w:val="3"/>
+        </w:numPr>
+        <w:rPr>
+          <w:lang w:val="en-IE"/>
+        </w:rPr>
+      </w:pPr>
+      <w:r>
+        <w:rPr>
+          <w:lang w:val="en-IE"/>
+        </w:rPr>
+        <w:t>Database table and schema design and description</w:t>
+      </w:r>
+    </w:p>
+    <w:p>
+      <w:pPr>
+        <w:jc w:val="both"/>
+        <w:rPr>
+          <w:rFonts w:ascii="Times New Roman" w:hAnsi="Times New Roman" w:cs="Times New Roman"/>
+          <w:sz w:val="24"/>
+          <w:lang w:val="en-IE"/>
+        </w:rPr>
+      </w:pPr>
       <w:bookmarkStart w:id="0" w:name="_GoBack"/>
       <w:bookmarkEnd w:id="0"/>
     </w:p>
-    <w:p/>
+    <w:p>
+      <w:pPr>
+        <w:jc w:val="both"/>
+        <w:rPr>
+          <w:rFonts w:ascii="Times New Roman" w:hAnsi="Times New Roman" w:cs="Times New Roman"/>
+          <w:sz w:val="24"/>
+          <w:lang w:val="en-IE"/>
+        </w:rPr>
+      </w:pPr>
+    </w:p>
+    <w:p>
+      <w:pPr>
+        <w:jc w:val="both"/>
+        <w:rPr>
+          <w:rFonts w:ascii="Times New Roman" w:hAnsi="Times New Roman" w:cs="Times New Roman"/>
+          <w:sz w:val="24"/>
+          <w:lang w:val="en-IE"/>
+        </w:rPr>
+      </w:pPr>
+    </w:p>
+    <w:p>
+      <w:pPr>
+        <w:jc w:val="both"/>
+        <w:rPr>
+          <w:rFonts w:ascii="Times New Roman" w:hAnsi="Times New Roman" w:cs="Times New Roman"/>
+          <w:sz w:val="24"/>
+          <w:lang w:val="en-IE"/>
+        </w:rPr>
+      </w:pPr>
+    </w:p>
+    <w:p>
+      <w:pPr>
+        <w:jc w:val="both"/>
+        <w:rPr>
+          <w:rFonts w:ascii="Times New Roman" w:hAnsi="Times New Roman" w:cs="Times New Roman"/>
+          <w:sz w:val="24"/>
+          <w:lang w:val="en-IE"/>
+        </w:rPr>
+      </w:pPr>
+    </w:p>
+    <w:p>
+      <w:pPr>
+        <w:jc w:val="both"/>
+        <w:rPr>
+          <w:rFonts w:ascii="Times New Roman" w:hAnsi="Times New Roman" w:cs="Times New Roman"/>
+          <w:sz w:val="24"/>
+          <w:lang w:val="en-IE"/>
+        </w:rPr>
+      </w:pPr>
+    </w:p>
+    <w:p>
+      <w:pPr>
+        <w:jc w:val="both"/>
+        <w:rPr>
+          <w:rFonts w:ascii="Times New Roman" w:hAnsi="Times New Roman" w:cs="Times New Roman"/>
+          <w:sz w:val="24"/>
+          <w:lang w:val="en-IE"/>
+        </w:rPr>
+      </w:pPr>
+    </w:p>
+    <w:p>
+      <w:pPr>
+        <w:jc w:val="both"/>
+        <w:rPr>
+          <w:rFonts w:ascii="Times New Roman" w:hAnsi="Times New Roman" w:cs="Times New Roman"/>
+          <w:sz w:val="24"/>
+          <w:lang w:val="en-IE"/>
+        </w:rPr>
+      </w:pPr>
+    </w:p>
+    <w:p>
+      <w:pPr>
+        <w:jc w:val="both"/>
+        <w:rPr>
+          <w:rFonts w:ascii="Times New Roman" w:hAnsi="Times New Roman" w:cs="Times New Roman"/>
+          <w:sz w:val="24"/>
+          <w:lang w:val="en-IE"/>
+        </w:rPr>
+      </w:pPr>
+    </w:p>
+    <w:p>
+      <w:pPr>
+        <w:jc w:val="both"/>
+        <w:rPr>
+          <w:rFonts w:ascii="Times New Roman" w:hAnsi="Times New Roman" w:cs="Times New Roman"/>
+          <w:sz w:val="24"/>
+          <w:lang w:val="en-IE"/>
+        </w:rPr>
+      </w:pPr>
+    </w:p>
+    <w:p>
+      <w:pPr>
+        <w:jc w:val="both"/>
+        <w:rPr>
+          <w:rFonts w:ascii="Times New Roman" w:hAnsi="Times New Roman" w:cs="Times New Roman"/>
+          <w:sz w:val="24"/>
+          <w:lang w:val="en-IE"/>
+        </w:rPr>
+      </w:pPr>
+    </w:p>
+    <w:p>
+      <w:pPr>
+        <w:jc w:val="both"/>
+        <w:rPr>
+          <w:rFonts w:ascii="Times New Roman" w:hAnsi="Times New Roman" w:cs="Times New Roman"/>
+          <w:sz w:val="24"/>
+          <w:lang w:val="en-IE"/>
+        </w:rPr>
+      </w:pPr>
+    </w:p>
+    <w:p>
+      <w:pPr>
+        <w:pStyle w:val="Heading2"/>
+        <w:rPr>
+          <w:lang w:val="en-IE"/>
+        </w:rPr>
+      </w:pPr>
+      <w:r>
+        <w:rPr>
+          <w:lang w:val="en-IE"/>
+        </w:rPr>
+        <w:t>Use Cases</w:t>
+      </w:r>
+    </w:p>
+    <w:p>
+      <w:pPr>
+        <w:jc w:val="both"/>
+        <w:rPr>
+          <w:rFonts w:ascii="Times New Roman" w:hAnsi="Times New Roman" w:cs="Times New Roman"/>
+          <w:sz w:val="24"/>
+          <w:lang w:val="en-IE"/>
+        </w:rPr>
+      </w:pPr>
+    </w:p>
+    <w:p>
+      <w:pPr>
+        <w:pStyle w:val="Heading3"/>
+        <w:rPr>
+          <w:sz w:val="20"/>
+          <w:lang w:val="en-IE"/>
+        </w:rPr>
+      </w:pPr>
+      <w:r>
+        <w:rPr>
+          <w:sz w:val="20"/>
+          <w:lang w:val="en-IE"/>
+        </w:rPr>
+        <w:t xml:space="preserve">User checks current score </w:t>
+      </w:r>
+    </w:p>
+    <w:p>
+      <w:pPr>
+        <w:jc w:val="both"/>
+        <w:rPr>
+          <w:rFonts w:ascii="Times New Roman" w:hAnsi="Times New Roman" w:cs="Times New Roman"/>
+          <w:sz w:val="24"/>
+          <w:lang w:val="en-IE"/>
+        </w:rPr>
+      </w:pPr>
+      <w:r>
+        <w:rPr>
+          <w:rFonts w:ascii="Times New Roman" w:hAnsi="Times New Roman" w:cs="Times New Roman"/>
+          <w:sz w:val="24"/>
+          <w:lang w:val="en-IE"/>
+        </w:rPr>
+        <w:t>Use case specification:</w:t>
+      </w:r>
+    </w:p>
+    <w:p>
+      <w:pPr>
+        <w:jc w:val="both"/>
+        <w:rPr>
+          <w:rFonts w:ascii="Times New Roman" w:hAnsi="Times New Roman" w:cs="Times New Roman"/>
+          <w:sz w:val="24"/>
+          <w:lang w:val="en-IE"/>
+        </w:rPr>
+      </w:pPr>
+      <w:r>
+        <w:rPr>
+          <w:rFonts w:ascii="Times New Roman" w:hAnsi="Times New Roman" w:cs="Times New Roman"/>
+          <w:sz w:val="24"/>
+          <w:lang w:val="en-IE"/>
+        </w:rPr>
+        <w:t>1: User logs in</w:t>
+      </w:r>
+    </w:p>
+    <w:p>
+      <w:pPr>
+        <w:jc w:val="both"/>
+        <w:rPr>
+          <w:rFonts w:ascii="Times New Roman" w:hAnsi="Times New Roman" w:cs="Times New Roman"/>
+          <w:sz w:val="24"/>
+          <w:lang w:val="en-IE"/>
+        </w:rPr>
+      </w:pPr>
+      <w:r>
+        <w:rPr>
+          <w:rFonts w:ascii="Times New Roman" w:hAnsi="Times New Roman" w:cs="Times New Roman"/>
+          <w:sz w:val="24"/>
+          <w:lang w:val="en-IE"/>
+        </w:rPr>
+        <w:t>1a: User logs off</w:t>
+      </w:r>
+    </w:p>
+    <w:p>
+      <w:pPr>
+        <w:jc w:val="both"/>
+        <w:rPr>
+          <w:rFonts w:ascii="Times New Roman" w:hAnsi="Times New Roman" w:cs="Times New Roman"/>
+          <w:sz w:val="24"/>
+          <w:lang w:val="en-IE"/>
+        </w:rPr>
+      </w:pPr>
+      <w:r>
+        <w:rPr>
+          <w:rFonts w:ascii="Times New Roman" w:hAnsi="Times New Roman" w:cs="Times New Roman"/>
+          <w:sz w:val="24"/>
+          <w:lang w:val="en-IE"/>
+        </w:rPr>
+        <w:t>1b: User not registered and is prompted to register</w:t>
+      </w:r>
+    </w:p>
+    <w:p>
+      <w:pPr>
+        <w:jc w:val="both"/>
+        <w:rPr>
+          <w:rFonts w:ascii="Times New Roman" w:hAnsi="Times New Roman" w:cs="Times New Roman"/>
+          <w:sz w:val="24"/>
+          <w:lang w:val="en-IE"/>
+        </w:rPr>
+      </w:pPr>
+      <w:r>
+        <w:rPr>
+          <w:rFonts w:ascii="Times New Roman" w:hAnsi="Times New Roman" w:cs="Times New Roman"/>
+          <w:sz w:val="24"/>
+          <w:lang w:val="en-IE"/>
+        </w:rPr>
+        <w:t>2: User checks their current score</w:t>
+      </w:r>
+    </w:p>
+    <w:p>
+      <w:pPr>
+        <w:jc w:val="both"/>
+        <w:rPr>
+          <w:rFonts w:ascii="Times New Roman" w:hAnsi="Times New Roman" w:cs="Times New Roman"/>
+          <w:sz w:val="24"/>
+          <w:lang w:val="en-IE"/>
+        </w:rPr>
+      </w:pPr>
+    </w:p>
+    <w:p>
+      <w:pPr>
+        <w:jc w:val="both"/>
+        <w:rPr>
+          <w:rFonts w:ascii="Times New Roman" w:hAnsi="Times New Roman" w:cs="Times New Roman"/>
+          <w:sz w:val="24"/>
+          <w:lang w:val="en-IE"/>
+        </w:rPr>
+      </w:pPr>
+    </w:p>
+    <w:p>
+      <w:pPr>
+        <w:jc w:val="both"/>
+        <w:rPr>
+          <w:rFonts w:ascii="Times New Roman" w:hAnsi="Times New Roman" w:cs="Times New Roman"/>
+          <w:sz w:val="24"/>
+          <w:lang w:val="en-IE"/>
+        </w:rPr>
+      </w:pPr>
+    </w:p>
+    <w:p>
+      <w:pPr>
+        <w:jc w:val="both"/>
+        <w:rPr>
+          <w:rFonts w:ascii="Times New Roman" w:hAnsi="Times New Roman" w:cs="Times New Roman"/>
+          <w:sz w:val="24"/>
+          <w:lang w:val="en-IE"/>
+        </w:rPr>
+      </w:pPr>
+      <w:r>
+        <w:rPr>
+          <w:rFonts w:ascii="Times New Roman" w:hAnsi="Times New Roman" w:cs="Times New Roman"/>
+          <w:sz w:val="24"/>
+          <w:lang w:val="en-IE"/>
+        </w:rPr>
+        <w:pict>
+          <v:shapetype id="_x0000_t75" coordsize="21600,21600" o:spt="75" o:preferrelative="t" path="m@4@5l@4@11@9@11@9@5xe" filled="f" stroked="f">
+            <v:stroke joinstyle="miter"/>
+            <v:formulas>
+              <v:f eqn="if lineDrawn pixelLineWidth 0"/>
+              <v:f eqn="sum @0 1 0"/>
+              <v:f eqn="sum 0 0 @1"/>
+              <v:f eqn="prod @2 1 2"/>
+              <v:f eqn="prod @3 21600 pixelWidth"/>
+              <v:f eqn="prod @3 21600 pixelHeight"/>
+              <v:f eqn="sum @0 0 1"/>
+              <v:f eqn="prod @6 1 2"/>
+              <v:f eqn="prod @7 21600 pixelWidth"/>
+              <v:f eqn="sum @8 21600 0"/>
+              <v:f eqn="prod @7 21600 pixelHeight"/>
+              <v:f eqn="sum @10 21600 0"/>
+            </v:formulas>
+            <v:path o:extrusionok="f" gradientshapeok="t" o:connecttype="rect"/>
+            <o:lock v:ext="edit" aspectratio="t"/>
+          </v:shapetype>
+          <v:shape id="_x0000_i1025" type="#_x0000_t75" style="width:450.75pt;height:303pt">
+            <v:imagedata r:id="rId5" o:title="check score use"/>
+          </v:shape>
+        </w:pict>
+      </w:r>
+    </w:p>
+    <w:p>
+      <w:pPr>
+        <w:jc w:val="both"/>
+        <w:rPr>
+          <w:rFonts w:ascii="Times New Roman" w:hAnsi="Times New Roman" w:cs="Times New Roman"/>
+          <w:sz w:val="24"/>
+          <w:lang w:val="en-IE"/>
+        </w:rPr>
+      </w:pPr>
+    </w:p>
+    <w:p>
+      <w:pPr>
+        <w:jc w:val="both"/>
+        <w:rPr>
+          <w:rFonts w:ascii="Times New Roman" w:hAnsi="Times New Roman" w:cs="Times New Roman"/>
+          <w:sz w:val="24"/>
+          <w:lang w:val="en-IE"/>
+        </w:rPr>
+      </w:pPr>
+    </w:p>
+    <w:p>
+      <w:pPr>
+        <w:jc w:val="both"/>
+        <w:rPr>
+          <w:rFonts w:ascii="Times New Roman" w:hAnsi="Times New Roman" w:cs="Times New Roman"/>
+          <w:sz w:val="24"/>
+          <w:lang w:val="en-IE"/>
+        </w:rPr>
+      </w:pPr>
+    </w:p>
+    <w:p>
+      <w:pPr>
+        <w:jc w:val="both"/>
+        <w:rPr>
+          <w:rFonts w:ascii="Times New Roman" w:hAnsi="Times New Roman" w:cs="Times New Roman"/>
+          <w:sz w:val="24"/>
+          <w:lang w:val="en-IE"/>
+        </w:rPr>
+      </w:pPr>
+    </w:p>
+    <w:p>
+      <w:pPr>
+        <w:jc w:val="both"/>
+        <w:rPr>
+          <w:rFonts w:ascii="Times New Roman" w:hAnsi="Times New Roman" w:cs="Times New Roman"/>
+          <w:sz w:val="24"/>
+          <w:lang w:val="en-IE"/>
+        </w:rPr>
+      </w:pPr>
+    </w:p>
+    <w:p>
+      <w:pPr>
+        <w:jc w:val="both"/>
+        <w:rPr>
+          <w:rFonts w:ascii="Times New Roman" w:hAnsi="Times New Roman" w:cs="Times New Roman"/>
+          <w:sz w:val="24"/>
+          <w:lang w:val="en-IE"/>
+        </w:rPr>
+      </w:pPr>
+    </w:p>
+    <w:p>
+      <w:pPr>
+        <w:pStyle w:val="Heading3"/>
+        <w:rPr>
+          <w:sz w:val="20"/>
+          <w:lang w:val="en-IE"/>
+        </w:rPr>
+      </w:pPr>
+      <w:r>
+        <w:rPr>
+          <w:sz w:val="20"/>
+          <w:lang w:val="en-IE"/>
+        </w:rPr>
+        <w:t xml:space="preserve">User checks </w:t>
+      </w:r>
+      <w:r>
+        <w:rPr>
+          <w:sz w:val="20"/>
+          <w:lang w:val="en-IE"/>
+        </w:rPr>
+        <w:t>fixture</w:t>
+      </w:r>
+      <w:r>
+        <w:rPr>
+          <w:sz w:val="20"/>
+          <w:lang w:val="en-IE"/>
+        </w:rPr>
+        <w:t xml:space="preserve"> </w:t>
+      </w:r>
+    </w:p>
+    <w:p>
+      <w:pPr>
+        <w:jc w:val="both"/>
+        <w:rPr>
+          <w:rFonts w:ascii="Times New Roman" w:hAnsi="Times New Roman" w:cs="Times New Roman"/>
+          <w:sz w:val="24"/>
+          <w:lang w:val="en-IE"/>
+        </w:rPr>
+      </w:pPr>
+      <w:r>
+        <w:rPr>
+          <w:rFonts w:ascii="Times New Roman" w:hAnsi="Times New Roman" w:cs="Times New Roman"/>
+          <w:sz w:val="24"/>
+          <w:lang w:val="en-IE"/>
+        </w:rPr>
+        <w:t>Use case specification:</w:t>
+      </w:r>
+    </w:p>
+    <w:p>
+      <w:pPr>
+        <w:jc w:val="both"/>
+        <w:rPr>
+          <w:rFonts w:ascii="Times New Roman" w:hAnsi="Times New Roman" w:cs="Times New Roman"/>
+          <w:sz w:val="24"/>
+          <w:lang w:val="en-IE"/>
+        </w:rPr>
+      </w:pPr>
+      <w:r>
+        <w:rPr>
+          <w:rFonts w:ascii="Times New Roman" w:hAnsi="Times New Roman" w:cs="Times New Roman"/>
+          <w:sz w:val="24"/>
+          <w:lang w:val="en-IE"/>
+        </w:rPr>
+        <w:t>1: User logs in</w:t>
+      </w:r>
+    </w:p>
+    <w:p>
+      <w:pPr>
+        <w:jc w:val="both"/>
+        <w:rPr>
+          <w:rFonts w:ascii="Times New Roman" w:hAnsi="Times New Roman" w:cs="Times New Roman"/>
+          <w:sz w:val="24"/>
+          <w:lang w:val="en-IE"/>
+        </w:rPr>
+      </w:pPr>
+      <w:r>
+        <w:rPr>
+          <w:rFonts w:ascii="Times New Roman" w:hAnsi="Times New Roman" w:cs="Times New Roman"/>
+          <w:sz w:val="24"/>
+          <w:lang w:val="en-IE"/>
+        </w:rPr>
+        <w:t>1a: User logs off</w:t>
+      </w:r>
+    </w:p>
+    <w:p>
+      <w:pPr>
+        <w:jc w:val="both"/>
+        <w:rPr>
+          <w:rFonts w:ascii="Times New Roman" w:hAnsi="Times New Roman" w:cs="Times New Roman"/>
+          <w:sz w:val="24"/>
+          <w:lang w:val="en-IE"/>
+        </w:rPr>
+      </w:pPr>
+      <w:r>
+        <w:rPr>
+          <w:rFonts w:ascii="Times New Roman" w:hAnsi="Times New Roman" w:cs="Times New Roman"/>
+          <w:sz w:val="24"/>
+          <w:lang w:val="en-IE"/>
+        </w:rPr>
+        <w:t>1b: User not registered and is prompted to register</w:t>
+      </w:r>
+    </w:p>
+    <w:p>
+      <w:pPr>
+        <w:jc w:val="both"/>
+        <w:rPr>
+          <w:rFonts w:ascii="Times New Roman" w:hAnsi="Times New Roman" w:cs="Times New Roman"/>
+          <w:sz w:val="24"/>
+          <w:lang w:val="en-IE"/>
+        </w:rPr>
+      </w:pPr>
+      <w:r>
+        <w:rPr>
+          <w:rFonts w:ascii="Times New Roman" w:hAnsi="Times New Roman" w:cs="Times New Roman"/>
+          <w:sz w:val="24"/>
+          <w:lang w:val="en-IE"/>
+        </w:rPr>
+        <w:t xml:space="preserve">2: User checks </w:t>
+      </w:r>
+      <w:r>
+        <w:rPr>
+          <w:rFonts w:ascii="Times New Roman" w:hAnsi="Times New Roman" w:cs="Times New Roman"/>
+          <w:sz w:val="24"/>
+          <w:lang w:val="en-IE"/>
+        </w:rPr>
+        <w:t>fixtures coming up</w:t>
+      </w:r>
+    </w:p>
+    <w:p>
+      <w:pPr>
+        <w:jc w:val="both"/>
+        <w:rPr>
+          <w:rFonts w:ascii="Times New Roman" w:hAnsi="Times New Roman" w:cs="Times New Roman"/>
+          <w:sz w:val="24"/>
+          <w:lang w:val="en-IE"/>
+        </w:rPr>
+      </w:pPr>
+    </w:p>
+    <w:p>
+      <w:pPr>
+        <w:jc w:val="both"/>
+        <w:rPr>
+          <w:rFonts w:ascii="Times New Roman" w:hAnsi="Times New Roman" w:cs="Times New Roman"/>
+          <w:sz w:val="24"/>
+          <w:lang w:val="en-IE"/>
+        </w:rPr>
+      </w:pPr>
+    </w:p>
+    <w:p>
+      <w:pPr>
+        <w:jc w:val="both"/>
+        <w:rPr>
+          <w:rFonts w:ascii="Times New Roman" w:hAnsi="Times New Roman" w:cs="Times New Roman"/>
+          <w:sz w:val="24"/>
+          <w:lang w:val="en-IE"/>
+        </w:rPr>
+      </w:pPr>
+      <w:r>
+        <w:rPr>
+          <w:rFonts w:ascii="Times New Roman" w:hAnsi="Times New Roman" w:cs="Times New Roman"/>
+          <w:sz w:val="24"/>
+          <w:lang w:val="en-IE"/>
+        </w:rPr>
+        <w:pict>
+          <v:shape id="_x0000_i1026" type="#_x0000_t75" style="width:451.5pt;height:259.5pt">
+            <v:imagedata r:id="rId6" o:title="fixtures case"/>
+          </v:shape>
+        </w:pict>
+      </w:r>
+    </w:p>
+    <w:p>
+      <w:pPr>
+        <w:jc w:val="both"/>
+        <w:rPr>
+          <w:rFonts w:ascii="Times New Roman" w:hAnsi="Times New Roman" w:cs="Times New Roman"/>
+          <w:sz w:val="24"/>
+          <w:lang w:val="en-IE"/>
+        </w:rPr>
+      </w:pPr>
+    </w:p>
+    <w:p>
+      <w:pPr>
+        <w:jc w:val="both"/>
+        <w:rPr>
+          <w:rFonts w:ascii="Times New Roman" w:hAnsi="Times New Roman" w:cs="Times New Roman"/>
+          <w:sz w:val="24"/>
+          <w:lang w:val="en-IE"/>
+        </w:rPr>
+      </w:pPr>
+    </w:p>
+    <w:p>
+      <w:pPr>
+        <w:jc w:val="both"/>
+        <w:rPr>
+          <w:rFonts w:ascii="Times New Roman" w:hAnsi="Times New Roman" w:cs="Times New Roman"/>
+          <w:sz w:val="24"/>
+          <w:lang w:val="en-IE"/>
+        </w:rPr>
+      </w:pPr>
+    </w:p>
+    <w:p>
+      <w:pPr>
+        <w:jc w:val="both"/>
+        <w:rPr>
+          <w:rFonts w:ascii="Times New Roman" w:hAnsi="Times New Roman" w:cs="Times New Roman"/>
+          <w:sz w:val="24"/>
+          <w:lang w:val="en-IE"/>
+        </w:rPr>
+      </w:pPr>
+    </w:p>
+    <w:p>
+      <w:pPr>
+        <w:jc w:val="both"/>
+        <w:rPr>
+          <w:rFonts w:ascii="Times New Roman" w:hAnsi="Times New Roman" w:cs="Times New Roman"/>
+          <w:sz w:val="24"/>
+          <w:lang w:val="en-IE"/>
+        </w:rPr>
+      </w:pPr>
+    </w:p>
+    <w:p>
+      <w:pPr>
+        <w:jc w:val="both"/>
+        <w:rPr>
+          <w:rFonts w:ascii="Times New Roman" w:hAnsi="Times New Roman" w:cs="Times New Roman"/>
+          <w:sz w:val="24"/>
+          <w:lang w:val="en-IE"/>
+        </w:rPr>
+      </w:pPr>
+    </w:p>
+    <w:p>
+      <w:pPr>
+        <w:jc w:val="both"/>
+        <w:rPr>
+          <w:rFonts w:ascii="Times New Roman" w:hAnsi="Times New Roman" w:cs="Times New Roman"/>
+          <w:sz w:val="24"/>
+          <w:lang w:val="en-IE"/>
+        </w:rPr>
+      </w:pPr>
+    </w:p>
+    <w:p>
+      <w:pPr>
+        <w:jc w:val="both"/>
+        <w:rPr>
+          <w:rFonts w:ascii="Times New Roman" w:hAnsi="Times New Roman" w:cs="Times New Roman"/>
+          <w:sz w:val="24"/>
+          <w:lang w:val="en-IE"/>
+        </w:rPr>
+      </w:pPr>
+    </w:p>
+    <w:p>
+      <w:pPr>
+        <w:jc w:val="both"/>
+        <w:rPr>
+          <w:rFonts w:ascii="Times New Roman" w:hAnsi="Times New Roman" w:cs="Times New Roman"/>
+          <w:sz w:val="24"/>
+          <w:lang w:val="en-IE"/>
+        </w:rPr>
+      </w:pPr>
+    </w:p>
+    <w:p>
+      <w:pPr>
+        <w:jc w:val="both"/>
+        <w:rPr>
+          <w:rFonts w:ascii="Times New Roman" w:hAnsi="Times New Roman" w:cs="Times New Roman"/>
+          <w:sz w:val="24"/>
+          <w:lang w:val="en-IE"/>
+        </w:rPr>
+      </w:pPr>
+    </w:p>
+    <w:p>
+      <w:pPr>
+        <w:jc w:val="both"/>
+        <w:rPr>
+          <w:rFonts w:ascii="Times New Roman" w:hAnsi="Times New Roman" w:cs="Times New Roman"/>
+          <w:sz w:val="24"/>
+          <w:lang w:val="en-IE"/>
+        </w:rPr>
+      </w:pPr>
+    </w:p>
+    <w:p>
+      <w:pPr>
+        <w:pStyle w:val="Heading3"/>
+        <w:rPr>
+          <w:sz w:val="20"/>
+          <w:lang w:val="en-IE"/>
+        </w:rPr>
+      </w:pPr>
+      <w:r>
+        <w:rPr>
+          <w:sz w:val="20"/>
+          <w:lang w:val="en-IE"/>
+        </w:rPr>
+        <w:t xml:space="preserve">User </w:t>
+      </w:r>
+      <w:r>
+        <w:rPr>
+          <w:sz w:val="20"/>
+          <w:lang w:val="en-IE"/>
+        </w:rPr>
+        <w:t>uses social media aspect</w:t>
+      </w:r>
+      <w:r>
+        <w:rPr>
+          <w:sz w:val="20"/>
+          <w:lang w:val="en-IE"/>
+        </w:rPr>
+        <w:t xml:space="preserve"> </w:t>
+      </w:r>
+    </w:p>
+    <w:p>
+      <w:pPr>
+        <w:jc w:val="both"/>
+        <w:rPr>
+          <w:rFonts w:ascii="Times New Roman" w:hAnsi="Times New Roman" w:cs="Times New Roman"/>
+          <w:sz w:val="24"/>
+          <w:lang w:val="en-IE"/>
+        </w:rPr>
+      </w:pPr>
+      <w:r>
+        <w:rPr>
+          <w:rFonts w:ascii="Times New Roman" w:hAnsi="Times New Roman" w:cs="Times New Roman"/>
+          <w:sz w:val="24"/>
+          <w:lang w:val="en-IE"/>
+        </w:rPr>
+        <w:t>Use case specification:</w:t>
+      </w:r>
+    </w:p>
+    <w:p>
+      <w:pPr>
+        <w:jc w:val="both"/>
+        <w:rPr>
+          <w:rFonts w:ascii="Times New Roman" w:hAnsi="Times New Roman" w:cs="Times New Roman"/>
+          <w:sz w:val="24"/>
+          <w:lang w:val="en-IE"/>
+        </w:rPr>
+      </w:pPr>
+      <w:r>
+        <w:rPr>
+          <w:rFonts w:ascii="Times New Roman" w:hAnsi="Times New Roman" w:cs="Times New Roman"/>
+          <w:sz w:val="24"/>
+          <w:lang w:val="en-IE"/>
+        </w:rPr>
+        <w:t>1: User logs in</w:t>
+      </w:r>
+    </w:p>
+    <w:p>
+      <w:pPr>
+        <w:jc w:val="both"/>
+        <w:rPr>
+          <w:rFonts w:ascii="Times New Roman" w:hAnsi="Times New Roman" w:cs="Times New Roman"/>
+          <w:sz w:val="24"/>
+          <w:lang w:val="en-IE"/>
+        </w:rPr>
+      </w:pPr>
+      <w:r>
+        <w:rPr>
+          <w:rFonts w:ascii="Times New Roman" w:hAnsi="Times New Roman" w:cs="Times New Roman"/>
+          <w:sz w:val="24"/>
+          <w:lang w:val="en-IE"/>
+        </w:rPr>
+        <w:t>1a: User logs off</w:t>
+      </w:r>
+    </w:p>
+    <w:p>
+      <w:pPr>
+        <w:jc w:val="both"/>
+        <w:rPr>
+          <w:rFonts w:ascii="Times New Roman" w:hAnsi="Times New Roman" w:cs="Times New Roman"/>
+          <w:sz w:val="24"/>
+          <w:lang w:val="en-IE"/>
+        </w:rPr>
+      </w:pPr>
+      <w:r>
+        <w:rPr>
+          <w:rFonts w:ascii="Times New Roman" w:hAnsi="Times New Roman" w:cs="Times New Roman"/>
+          <w:sz w:val="24"/>
+          <w:lang w:val="en-IE"/>
+        </w:rPr>
+        <w:t>1b: User not registered and is prompted to register</w:t>
+      </w:r>
+    </w:p>
+    <w:p>
+      <w:pPr>
+        <w:jc w:val="both"/>
+        <w:rPr>
+          <w:rFonts w:ascii="Times New Roman" w:hAnsi="Times New Roman" w:cs="Times New Roman"/>
+          <w:sz w:val="24"/>
+          <w:lang w:val="en-IE"/>
+        </w:rPr>
+      </w:pPr>
+      <w:r>
+        <w:rPr>
+          <w:rFonts w:ascii="Times New Roman" w:hAnsi="Times New Roman" w:cs="Times New Roman"/>
+          <w:sz w:val="24"/>
+          <w:lang w:val="en-IE"/>
+        </w:rPr>
+        <w:t xml:space="preserve">2: </w:t>
+      </w:r>
+      <w:r>
+        <w:rPr>
+          <w:rFonts w:ascii="Times New Roman" w:hAnsi="Times New Roman" w:cs="Times New Roman"/>
+          <w:sz w:val="24"/>
+          <w:lang w:val="en-IE"/>
+        </w:rPr>
+        <w:t>User sends message</w:t>
+      </w:r>
+    </w:p>
+    <w:p>
+      <w:pPr>
+        <w:jc w:val="both"/>
+        <w:rPr>
+          <w:rFonts w:ascii="Times New Roman" w:hAnsi="Times New Roman" w:cs="Times New Roman"/>
+          <w:sz w:val="24"/>
+          <w:lang w:val="en-IE"/>
+        </w:rPr>
+      </w:pPr>
+      <w:r>
+        <w:rPr>
+          <w:rFonts w:ascii="Times New Roman" w:hAnsi="Times New Roman" w:cs="Times New Roman"/>
+          <w:sz w:val="24"/>
+          <w:lang w:val="en-IE"/>
+        </w:rPr>
+        <w:t>2a: User posts in the forum</w:t>
+      </w:r>
+    </w:p>
+    <w:p>
+      <w:pPr>
+        <w:jc w:val="both"/>
+        <w:rPr>
+          <w:rFonts w:ascii="Times New Roman" w:hAnsi="Times New Roman" w:cs="Times New Roman"/>
+          <w:sz w:val="24"/>
+          <w:lang w:val="en-IE"/>
+        </w:rPr>
+      </w:pPr>
+      <w:r>
+        <w:rPr>
+          <w:rFonts w:ascii="Times New Roman" w:hAnsi="Times New Roman" w:cs="Times New Roman"/>
+          <w:sz w:val="24"/>
+          <w:lang w:val="en-IE"/>
+        </w:rPr>
+        <w:t>2b: User sends an instant message</w:t>
+      </w:r>
+    </w:p>
+    <w:p>
+      <w:pPr>
+        <w:jc w:val="both"/>
+        <w:rPr>
+          <w:rFonts w:ascii="Times New Roman" w:hAnsi="Times New Roman" w:cs="Times New Roman"/>
+          <w:sz w:val="24"/>
+          <w:lang w:val="en-IE"/>
+        </w:rPr>
+      </w:pPr>
+    </w:p>
+    <w:p>
+      <w:pPr>
+        <w:jc w:val="both"/>
+        <w:rPr>
+          <w:rFonts w:ascii="Times New Roman" w:hAnsi="Times New Roman" w:cs="Times New Roman"/>
+          <w:sz w:val="24"/>
+          <w:lang w:val="en-IE"/>
+        </w:rPr>
+      </w:pPr>
+    </w:p>
+    <w:p>
+      <w:pPr>
+        <w:jc w:val="both"/>
+        <w:rPr>
+          <w:rFonts w:ascii="Times New Roman" w:hAnsi="Times New Roman" w:cs="Times New Roman"/>
+          <w:sz w:val="24"/>
+          <w:lang w:val="en-IE"/>
+        </w:rPr>
+      </w:pPr>
+      <w:r>
+        <w:rPr>
+          <w:rFonts w:ascii="Times New Roman" w:hAnsi="Times New Roman" w:cs="Times New Roman"/>
+          <w:sz w:val="24"/>
+          <w:lang w:val="en-IE"/>
+        </w:rPr>
+        <w:pict>
+          <v:shape id="_x0000_i1027" type="#_x0000_t75" style="width:450.75pt;height:277.5pt">
+            <v:imagedata r:id="rId7" o:title="forum case"/>
+          </v:shape>
+        </w:pict>
+      </w:r>
+    </w:p>
+    <w:p>
+      <w:pPr>
+        <w:jc w:val="both"/>
+        <w:rPr>
+          <w:rFonts w:ascii="Times New Roman" w:hAnsi="Times New Roman" w:cs="Times New Roman"/>
+          <w:sz w:val="24"/>
+          <w:lang w:val="en-IE"/>
+        </w:rPr>
+      </w:pPr>
+    </w:p>
+    <w:p>
+      <w:pPr>
+        <w:jc w:val="both"/>
+        <w:rPr>
+          <w:rFonts w:ascii="Times New Roman" w:hAnsi="Times New Roman" w:cs="Times New Roman"/>
+          <w:sz w:val="24"/>
+          <w:lang w:val="en-IE"/>
+        </w:rPr>
+      </w:pPr>
+    </w:p>
+    <w:p>
+      <w:pPr>
+        <w:jc w:val="both"/>
+        <w:rPr>
+          <w:rFonts w:ascii="Times New Roman" w:hAnsi="Times New Roman" w:cs="Times New Roman"/>
+          <w:sz w:val="24"/>
+          <w:lang w:val="en-IE"/>
+        </w:rPr>
+      </w:pPr>
+    </w:p>
+    <w:p>
+      <w:pPr>
+        <w:jc w:val="both"/>
+        <w:rPr>
+          <w:rFonts w:ascii="Times New Roman" w:hAnsi="Times New Roman" w:cs="Times New Roman"/>
+          <w:sz w:val="24"/>
+          <w:lang w:val="en-IE"/>
+        </w:rPr>
+      </w:pPr>
+    </w:p>
+    <w:p>
+      <w:pPr>
+        <w:jc w:val="both"/>
+        <w:rPr>
+          <w:rFonts w:ascii="Times New Roman" w:hAnsi="Times New Roman" w:cs="Times New Roman"/>
+          <w:sz w:val="24"/>
+          <w:lang w:val="en-IE"/>
+        </w:rPr>
+      </w:pPr>
+    </w:p>
+    <w:p>
+      <w:pPr>
+        <w:jc w:val="both"/>
+        <w:rPr>
+          <w:rFonts w:ascii="Times New Roman" w:hAnsi="Times New Roman" w:cs="Times New Roman"/>
+          <w:sz w:val="24"/>
+          <w:lang w:val="en-IE"/>
+        </w:rPr>
+      </w:pPr>
+    </w:p>
+    <w:p>
+      <w:pPr>
+        <w:jc w:val="both"/>
+        <w:rPr>
+          <w:rFonts w:ascii="Times New Roman" w:hAnsi="Times New Roman" w:cs="Times New Roman"/>
+          <w:sz w:val="24"/>
+          <w:lang w:val="en-IE"/>
+        </w:rPr>
+      </w:pPr>
+    </w:p>
+    <w:p>
+      <w:pPr>
+        <w:jc w:val="both"/>
+        <w:rPr>
+          <w:rFonts w:ascii="Times New Roman" w:hAnsi="Times New Roman" w:cs="Times New Roman"/>
+          <w:sz w:val="24"/>
+          <w:lang w:val="en-IE"/>
+        </w:rPr>
+      </w:pPr>
+    </w:p>
+    <w:p>
+      <w:pPr>
+        <w:pStyle w:val="Heading3"/>
+        <w:rPr>
+          <w:sz w:val="20"/>
+          <w:lang w:val="en-IE"/>
+        </w:rPr>
+      </w:pPr>
+      <w:r>
+        <w:rPr>
+          <w:sz w:val="20"/>
+          <w:lang w:val="en-IE"/>
+        </w:rPr>
+        <w:t>U</w:t>
+      </w:r>
+      <w:r>
+        <w:rPr>
+          <w:sz w:val="20"/>
+          <w:lang w:val="en-IE"/>
+        </w:rPr>
+        <w:t xml:space="preserve">ser </w:t>
+      </w:r>
+      <w:r>
+        <w:rPr>
+          <w:sz w:val="20"/>
+          <w:lang w:val="en-IE"/>
+        </w:rPr>
+        <w:t>creates team</w:t>
+      </w:r>
+      <w:r>
+        <w:rPr>
+          <w:sz w:val="20"/>
+          <w:lang w:val="en-IE"/>
+        </w:rPr>
+        <w:t xml:space="preserve"> </w:t>
+      </w:r>
+    </w:p>
+    <w:p>
+      <w:pPr>
+        <w:jc w:val="both"/>
+        <w:rPr>
+          <w:rFonts w:ascii="Times New Roman" w:hAnsi="Times New Roman" w:cs="Times New Roman"/>
+          <w:sz w:val="24"/>
+          <w:lang w:val="en-IE"/>
+        </w:rPr>
+      </w:pPr>
+      <w:r>
+        <w:rPr>
+          <w:rFonts w:ascii="Times New Roman" w:hAnsi="Times New Roman" w:cs="Times New Roman"/>
+          <w:sz w:val="24"/>
+          <w:lang w:val="en-IE"/>
+        </w:rPr>
+        <w:t>Use case specification:</w:t>
+      </w:r>
+    </w:p>
+    <w:p>
+      <w:pPr>
+        <w:jc w:val="both"/>
+        <w:rPr>
+          <w:rFonts w:ascii="Times New Roman" w:hAnsi="Times New Roman" w:cs="Times New Roman"/>
+          <w:sz w:val="24"/>
+          <w:lang w:val="en-IE"/>
+        </w:rPr>
+      </w:pPr>
+      <w:r>
+        <w:rPr>
+          <w:rFonts w:ascii="Times New Roman" w:hAnsi="Times New Roman" w:cs="Times New Roman"/>
+          <w:sz w:val="24"/>
+          <w:lang w:val="en-IE"/>
+        </w:rPr>
+        <w:t>1: User logs in</w:t>
+      </w:r>
+    </w:p>
+    <w:p>
+      <w:pPr>
+        <w:jc w:val="both"/>
+        <w:rPr>
+          <w:rFonts w:ascii="Times New Roman" w:hAnsi="Times New Roman" w:cs="Times New Roman"/>
+          <w:sz w:val="24"/>
+          <w:lang w:val="en-IE"/>
+        </w:rPr>
+      </w:pPr>
+      <w:r>
+        <w:rPr>
+          <w:rFonts w:ascii="Times New Roman" w:hAnsi="Times New Roman" w:cs="Times New Roman"/>
+          <w:sz w:val="24"/>
+          <w:lang w:val="en-IE"/>
+        </w:rPr>
+        <w:t>1a: User logs off</w:t>
+      </w:r>
+    </w:p>
+    <w:p>
+      <w:pPr>
+        <w:jc w:val="both"/>
+        <w:rPr>
+          <w:rFonts w:ascii="Times New Roman" w:hAnsi="Times New Roman" w:cs="Times New Roman"/>
+          <w:sz w:val="24"/>
+          <w:lang w:val="en-IE"/>
+        </w:rPr>
+      </w:pPr>
+      <w:r>
+        <w:rPr>
+          <w:rFonts w:ascii="Times New Roman" w:hAnsi="Times New Roman" w:cs="Times New Roman"/>
+          <w:sz w:val="24"/>
+          <w:lang w:val="en-IE"/>
+        </w:rPr>
+        <w:t>1b: User not registered and is prompted to register</w:t>
+      </w:r>
+    </w:p>
+    <w:p>
+      <w:pPr>
+        <w:jc w:val="both"/>
+        <w:rPr>
+          <w:rFonts w:ascii="Times New Roman" w:hAnsi="Times New Roman" w:cs="Times New Roman"/>
+          <w:sz w:val="24"/>
+          <w:lang w:val="en-IE"/>
+        </w:rPr>
+      </w:pPr>
+      <w:r>
+        <w:rPr>
+          <w:rFonts w:ascii="Times New Roman" w:hAnsi="Times New Roman" w:cs="Times New Roman"/>
+          <w:sz w:val="24"/>
+          <w:lang w:val="en-IE"/>
+        </w:rPr>
+        <w:t xml:space="preserve">2: User </w:t>
+      </w:r>
+      <w:r>
+        <w:rPr>
+          <w:rFonts w:ascii="Times New Roman" w:hAnsi="Times New Roman" w:cs="Times New Roman"/>
+          <w:sz w:val="24"/>
+          <w:lang w:val="en-IE"/>
+        </w:rPr>
+        <w:t>makes team</w:t>
+      </w:r>
+    </w:p>
+    <w:p>
+      <w:pPr>
+        <w:jc w:val="both"/>
+        <w:rPr>
+          <w:rFonts w:ascii="Times New Roman" w:hAnsi="Times New Roman" w:cs="Times New Roman"/>
+          <w:sz w:val="24"/>
+          <w:lang w:val="en-IE"/>
+        </w:rPr>
+      </w:pPr>
+      <w:r>
+        <w:rPr>
+          <w:rFonts w:ascii="Times New Roman" w:hAnsi="Times New Roman" w:cs="Times New Roman"/>
+          <w:sz w:val="24"/>
+          <w:lang w:val="en-IE"/>
+        </w:rPr>
+        <w:t>3: User chooses squad</w:t>
+      </w:r>
+    </w:p>
+    <w:p>
+      <w:pPr>
+        <w:jc w:val="both"/>
+        <w:rPr>
+          <w:rFonts w:ascii="Times New Roman" w:hAnsi="Times New Roman" w:cs="Times New Roman"/>
+          <w:sz w:val="24"/>
+          <w:lang w:val="en-IE"/>
+        </w:rPr>
+      </w:pPr>
+      <w:r>
+        <w:rPr>
+          <w:rFonts w:ascii="Times New Roman" w:hAnsi="Times New Roman" w:cs="Times New Roman"/>
+          <w:sz w:val="24"/>
+          <w:lang w:val="en-IE"/>
+        </w:rPr>
+        <w:t>4: User chooses team name</w:t>
+      </w:r>
+    </w:p>
+    <w:p>
+      <w:pPr>
+        <w:jc w:val="both"/>
+        <w:rPr>
+          <w:rFonts w:ascii="Times New Roman" w:hAnsi="Times New Roman" w:cs="Times New Roman"/>
+          <w:sz w:val="24"/>
+          <w:lang w:val="en-IE"/>
+        </w:rPr>
+      </w:pPr>
+    </w:p>
+    <w:p>
+      <w:pPr>
+        <w:jc w:val="both"/>
+        <w:rPr>
+          <w:rFonts w:ascii="Times New Roman" w:hAnsi="Times New Roman" w:cs="Times New Roman"/>
+          <w:sz w:val="24"/>
+          <w:lang w:val="en-IE"/>
+        </w:rPr>
+      </w:pPr>
+    </w:p>
+    <w:p>
+      <w:pPr>
+        <w:jc w:val="both"/>
+        <w:rPr>
+          <w:rFonts w:ascii="Times New Roman" w:hAnsi="Times New Roman" w:cs="Times New Roman"/>
+          <w:sz w:val="24"/>
+          <w:lang w:val="en-IE"/>
+        </w:rPr>
+      </w:pPr>
+    </w:p>
+    <w:p>
+      <w:pPr>
+        <w:jc w:val="both"/>
+        <w:rPr>
+          <w:rFonts w:ascii="Times New Roman" w:hAnsi="Times New Roman" w:cs="Times New Roman"/>
+          <w:sz w:val="24"/>
+          <w:lang w:val="en-IE"/>
+        </w:rPr>
+      </w:pPr>
+      <w:r>
+        <w:rPr>
+          <w:rFonts w:ascii="Times New Roman" w:hAnsi="Times New Roman" w:cs="Times New Roman"/>
+          <w:sz w:val="24"/>
+          <w:lang w:val="en-IE"/>
+        </w:rPr>
+        <w:pict>
+          <v:shape id="_x0000_i1028" type="#_x0000_t75" style="width:451.5pt;height:321.75pt">
+            <v:imagedata r:id="rId8" o:title="login use case"/>
+          </v:shape>
+        </w:pict>
+      </w:r>
+    </w:p>
+    <w:p>
+      <w:pPr>
+        <w:jc w:val="both"/>
+        <w:rPr>
+          <w:rFonts w:ascii="Times New Roman" w:hAnsi="Times New Roman" w:cs="Times New Roman"/>
+          <w:sz w:val="24"/>
+          <w:lang w:val="en-IE"/>
+        </w:rPr>
+      </w:pPr>
+    </w:p>
+    <w:p>
+      <w:pPr>
+        <w:jc w:val="both"/>
+        <w:rPr>
+          <w:rFonts w:ascii="Times New Roman" w:hAnsi="Times New Roman" w:cs="Times New Roman"/>
+          <w:sz w:val="24"/>
+          <w:lang w:val="en-IE"/>
+        </w:rPr>
+      </w:pPr>
+    </w:p>
+    <w:p>
+      <w:pPr>
+        <w:jc w:val="both"/>
+        <w:rPr>
+          <w:rFonts w:ascii="Times New Roman" w:hAnsi="Times New Roman" w:cs="Times New Roman"/>
+          <w:sz w:val="24"/>
+          <w:lang w:val="en-IE"/>
+        </w:rPr>
+      </w:pPr>
+    </w:p>
+    <w:p>
+      <w:pPr>
+        <w:jc w:val="both"/>
+        <w:rPr>
+          <w:rFonts w:ascii="Times New Roman" w:hAnsi="Times New Roman" w:cs="Times New Roman"/>
+          <w:sz w:val="24"/>
+          <w:lang w:val="en-IE"/>
+        </w:rPr>
+      </w:pPr>
+    </w:p>
+    <w:p>
+      <w:pPr>
+        <w:jc w:val="both"/>
+        <w:rPr>
+          <w:rFonts w:ascii="Times New Roman" w:hAnsi="Times New Roman" w:cs="Times New Roman"/>
+          <w:sz w:val="24"/>
+          <w:lang w:val="en-IE"/>
+        </w:rPr>
+      </w:pPr>
+    </w:p>
+    <w:p>
+      <w:pPr>
+        <w:pStyle w:val="Heading3"/>
+        <w:rPr>
+          <w:sz w:val="20"/>
+          <w:lang w:val="en-IE"/>
+        </w:rPr>
+      </w:pPr>
+      <w:r>
+        <w:rPr>
+          <w:sz w:val="20"/>
+          <w:lang w:val="en-IE"/>
+        </w:rPr>
+        <w:t xml:space="preserve">User </w:t>
+      </w:r>
+      <w:r>
+        <w:rPr>
+          <w:sz w:val="20"/>
+          <w:lang w:val="en-IE"/>
+        </w:rPr>
+        <w:t>makes transfer</w:t>
+      </w:r>
+      <w:r>
+        <w:rPr>
+          <w:sz w:val="20"/>
+          <w:lang w:val="en-IE"/>
+        </w:rPr>
+        <w:t xml:space="preserve"> </w:t>
+      </w:r>
+    </w:p>
+    <w:p>
+      <w:pPr>
+        <w:jc w:val="both"/>
+        <w:rPr>
+          <w:rFonts w:ascii="Times New Roman" w:hAnsi="Times New Roman" w:cs="Times New Roman"/>
+          <w:sz w:val="24"/>
+          <w:lang w:val="en-IE"/>
+        </w:rPr>
+      </w:pPr>
+      <w:r>
+        <w:rPr>
+          <w:rFonts w:ascii="Times New Roman" w:hAnsi="Times New Roman" w:cs="Times New Roman"/>
+          <w:sz w:val="24"/>
+          <w:lang w:val="en-IE"/>
+        </w:rPr>
+        <w:t>Use case specification:</w:t>
+      </w:r>
+    </w:p>
+    <w:p>
+      <w:pPr>
+        <w:jc w:val="both"/>
+        <w:rPr>
+          <w:rFonts w:ascii="Times New Roman" w:hAnsi="Times New Roman" w:cs="Times New Roman"/>
+          <w:sz w:val="24"/>
+          <w:lang w:val="en-IE"/>
+        </w:rPr>
+      </w:pPr>
+      <w:r>
+        <w:rPr>
+          <w:rFonts w:ascii="Times New Roman" w:hAnsi="Times New Roman" w:cs="Times New Roman"/>
+          <w:sz w:val="24"/>
+          <w:lang w:val="en-IE"/>
+        </w:rPr>
+        <w:t>1: User logs in</w:t>
+      </w:r>
+    </w:p>
+    <w:p>
+      <w:pPr>
+        <w:jc w:val="both"/>
+        <w:rPr>
+          <w:rFonts w:ascii="Times New Roman" w:hAnsi="Times New Roman" w:cs="Times New Roman"/>
+          <w:sz w:val="24"/>
+          <w:lang w:val="en-IE"/>
+        </w:rPr>
+      </w:pPr>
+      <w:r>
+        <w:rPr>
+          <w:rFonts w:ascii="Times New Roman" w:hAnsi="Times New Roman" w:cs="Times New Roman"/>
+          <w:sz w:val="24"/>
+          <w:lang w:val="en-IE"/>
+        </w:rPr>
+        <w:t>1a: User logs off</w:t>
+      </w:r>
+    </w:p>
+    <w:p>
+      <w:pPr>
+        <w:jc w:val="both"/>
+        <w:rPr>
+          <w:rFonts w:ascii="Times New Roman" w:hAnsi="Times New Roman" w:cs="Times New Roman"/>
+          <w:sz w:val="24"/>
+          <w:lang w:val="en-IE"/>
+        </w:rPr>
+      </w:pPr>
+      <w:r>
+        <w:rPr>
+          <w:rFonts w:ascii="Times New Roman" w:hAnsi="Times New Roman" w:cs="Times New Roman"/>
+          <w:sz w:val="24"/>
+          <w:lang w:val="en-IE"/>
+        </w:rPr>
+        <w:t>1b: User not registered and is prompted to register</w:t>
+      </w:r>
+    </w:p>
+    <w:p>
+      <w:pPr>
+        <w:jc w:val="both"/>
+        <w:rPr>
+          <w:rFonts w:ascii="Times New Roman" w:hAnsi="Times New Roman" w:cs="Times New Roman"/>
+          <w:sz w:val="24"/>
+          <w:lang w:val="en-IE"/>
+        </w:rPr>
+      </w:pPr>
+      <w:r>
+        <w:rPr>
+          <w:rFonts w:ascii="Times New Roman" w:hAnsi="Times New Roman" w:cs="Times New Roman"/>
+          <w:sz w:val="24"/>
+          <w:lang w:val="en-IE"/>
+        </w:rPr>
+        <w:t xml:space="preserve">2: User </w:t>
+      </w:r>
+      <w:r>
+        <w:rPr>
+          <w:rFonts w:ascii="Times New Roman" w:hAnsi="Times New Roman" w:cs="Times New Roman"/>
+          <w:sz w:val="24"/>
+          <w:lang w:val="en-IE"/>
+        </w:rPr>
+        <w:t>makes transfer</w:t>
+      </w:r>
+    </w:p>
+    <w:p>
+      <w:pPr>
+        <w:jc w:val="both"/>
+        <w:rPr>
+          <w:rFonts w:ascii="Times New Roman" w:hAnsi="Times New Roman" w:cs="Times New Roman"/>
+          <w:sz w:val="24"/>
+          <w:lang w:val="en-IE"/>
+        </w:rPr>
+      </w:pPr>
+      <w:r>
+        <w:rPr>
+          <w:rFonts w:ascii="Times New Roman" w:hAnsi="Times New Roman" w:cs="Times New Roman"/>
+          <w:sz w:val="24"/>
+          <w:lang w:val="en-IE"/>
+        </w:rPr>
+        <w:t>2a: User has not enough funds to make transfer</w:t>
+      </w:r>
+    </w:p>
+    <w:p>
+      <w:pPr>
+        <w:jc w:val="both"/>
+        <w:rPr>
+          <w:rFonts w:ascii="Times New Roman" w:hAnsi="Times New Roman" w:cs="Times New Roman"/>
+          <w:sz w:val="24"/>
+          <w:lang w:val="en-IE"/>
+        </w:rPr>
+      </w:pPr>
+      <w:r>
+        <w:rPr>
+          <w:rFonts w:ascii="Times New Roman" w:hAnsi="Times New Roman" w:cs="Times New Roman"/>
+          <w:sz w:val="24"/>
+          <w:lang w:val="en-IE"/>
+        </w:rPr>
+        <w:t>2b: User selects and invalid team choice</w:t>
+      </w:r>
+    </w:p>
+    <w:p>
+      <w:pPr>
+        <w:jc w:val="both"/>
+        <w:rPr>
+          <w:rFonts w:ascii="Times New Roman" w:hAnsi="Times New Roman" w:cs="Times New Roman"/>
+          <w:sz w:val="24"/>
+          <w:lang w:val="en-IE"/>
+        </w:rPr>
+      </w:pPr>
+    </w:p>
+    <w:p>
+      <w:pPr>
+        <w:jc w:val="both"/>
+        <w:rPr>
+          <w:rFonts w:ascii="Times New Roman" w:hAnsi="Times New Roman" w:cs="Times New Roman"/>
+          <w:sz w:val="24"/>
+          <w:lang w:val="en-IE"/>
+        </w:rPr>
+      </w:pPr>
+      <w:r>
+        <w:rPr>
+          <w:rFonts w:ascii="Times New Roman" w:hAnsi="Times New Roman" w:cs="Times New Roman"/>
+          <w:sz w:val="24"/>
+          <w:lang w:val="en-IE"/>
+        </w:rPr>
+        <w:pict>
+          <v:shape id="_x0000_i1029" type="#_x0000_t75" style="width:450.75pt;height:240pt">
+            <v:imagedata r:id="rId9" o:title="transfer"/>
+          </v:shape>
+        </w:pict>
+      </w:r>
+    </w:p>
+    <w:p>
+      <w:pPr>
+        <w:jc w:val="both"/>
+        <w:rPr>
+          <w:rFonts w:ascii="Times New Roman" w:hAnsi="Times New Roman" w:cs="Times New Roman"/>
+          <w:sz w:val="24"/>
+          <w:lang w:val="en-IE"/>
+        </w:rPr>
+      </w:pPr>
+    </w:p>
+    <w:p>
+      <w:pPr>
+        <w:jc w:val="both"/>
+        <w:rPr>
+          <w:rFonts w:ascii="Times New Roman" w:hAnsi="Times New Roman" w:cs="Times New Roman"/>
+          <w:sz w:val="24"/>
+          <w:lang w:val="en-IE"/>
+        </w:rPr>
+      </w:pPr>
+    </w:p>
+    <w:p>
+      <w:pPr>
+        <w:jc w:val="both"/>
+        <w:rPr>
+          <w:rFonts w:ascii="Times New Roman" w:hAnsi="Times New Roman" w:cs="Times New Roman"/>
+          <w:sz w:val="24"/>
+          <w:lang w:val="en-IE"/>
+        </w:rPr>
+      </w:pPr>
+    </w:p>
+    <w:p>
+      <w:pPr>
+        <w:jc w:val="both"/>
+        <w:rPr>
+          <w:rFonts w:ascii="Times New Roman" w:hAnsi="Times New Roman" w:cs="Times New Roman"/>
+          <w:sz w:val="24"/>
+          <w:lang w:val="en-IE"/>
+        </w:rPr>
+      </w:pPr>
+    </w:p>
+    <w:p>
+      <w:pPr>
+        <w:jc w:val="both"/>
+        <w:rPr>
+          <w:rFonts w:ascii="Times New Roman" w:hAnsi="Times New Roman" w:cs="Times New Roman"/>
+          <w:sz w:val="24"/>
+          <w:lang w:val="en-IE"/>
+        </w:rPr>
+      </w:pPr>
+    </w:p>
+    <w:p>
+      <w:pPr>
+        <w:jc w:val="both"/>
+        <w:rPr>
+          <w:rFonts w:ascii="Times New Roman" w:hAnsi="Times New Roman" w:cs="Times New Roman"/>
+          <w:sz w:val="24"/>
+          <w:lang w:val="en-IE"/>
+        </w:rPr>
+      </w:pPr>
+    </w:p>
+    <w:p>
+      <w:pPr>
+        <w:jc w:val="both"/>
+        <w:rPr>
+          <w:rFonts w:ascii="Times New Roman" w:hAnsi="Times New Roman" w:cs="Times New Roman"/>
+          <w:sz w:val="24"/>
+          <w:lang w:val="en-IE"/>
+        </w:rPr>
+      </w:pPr>
+    </w:p>
+    <w:p>
+      <w:pPr>
+        <w:jc w:val="both"/>
+        <w:rPr>
+          <w:rFonts w:ascii="Times New Roman" w:hAnsi="Times New Roman" w:cs="Times New Roman"/>
+          <w:sz w:val="24"/>
+          <w:lang w:val="en-IE"/>
+        </w:rPr>
+      </w:pPr>
+    </w:p>
+    <w:p>
+      <w:pPr>
+        <w:jc w:val="both"/>
+        <w:rPr>
+          <w:rFonts w:ascii="Times New Roman" w:hAnsi="Times New Roman" w:cs="Times New Roman"/>
+          <w:sz w:val="24"/>
+          <w:lang w:val="en-IE"/>
+        </w:rPr>
+      </w:pPr>
+    </w:p>
+    <w:p>
+      <w:pPr>
+        <w:jc w:val="both"/>
+        <w:rPr>
+          <w:rFonts w:ascii="Times New Roman" w:hAnsi="Times New Roman" w:cs="Times New Roman"/>
+          <w:sz w:val="24"/>
+          <w:lang w:val="en-IE"/>
+        </w:rPr>
+      </w:pPr>
+    </w:p>
+    <w:p>
+      <w:pPr>
+        <w:jc w:val="both"/>
+        <w:rPr>
+          <w:rFonts w:ascii="Times New Roman" w:hAnsi="Times New Roman" w:cs="Times New Roman"/>
+          <w:sz w:val="24"/>
+          <w:lang w:val="en-IE"/>
+        </w:rPr>
+      </w:pPr>
+    </w:p>
+    <w:p>
+      <w:pPr>
+        <w:pStyle w:val="Heading2"/>
+        <w:rPr>
+          <w:lang w:val="en-IE"/>
+        </w:rPr>
+      </w:pPr>
+      <w:r>
+        <w:rPr>
+          <w:lang w:val="en-IE"/>
+        </w:rPr>
+        <w:t xml:space="preserve">Wire framing </w:t>
+      </w:r>
+    </w:p>
+    <w:p>
+      <w:pPr>
+        <w:rPr>
+          <w:lang w:val="en-IE"/>
+        </w:rPr>
+      </w:pPr>
+    </w:p>
+    <w:p>
+      <w:pPr>
+        <w:rPr>
+          <w:lang w:val="en-IE"/>
+        </w:rPr>
+      </w:pPr>
+    </w:p>
+    <w:p>
+      <w:pPr>
+        <w:pStyle w:val="Heading3"/>
+        <w:rPr>
+          <w:sz w:val="22"/>
+          <w:lang w:val="en-IE"/>
+        </w:rPr>
+      </w:pPr>
+      <w:r>
+        <w:rPr>
+          <w:sz w:val="22"/>
+          <w:lang w:val="en-IE"/>
+        </w:rPr>
+        <w:t>Login Page</w:t>
+      </w:r>
+    </w:p>
+    <w:p>
+      <w:pPr>
+        <w:rPr>
+          <w:lang w:val="en-IE"/>
+        </w:rPr>
+      </w:pPr>
+    </w:p>
+    <w:p>
+      <w:pPr>
+        <w:rPr>
+          <w:lang w:val="en-IE"/>
+        </w:rPr>
+      </w:pPr>
+    </w:p>
+    <w:p>
+      <w:pPr>
+        <w:rPr>
+          <w:lang w:val="en-IE"/>
+        </w:rPr>
+      </w:pPr>
+    </w:p>
+    <w:p>
+      <w:pPr>
+        <w:rPr>
+          <w:lang w:val="en-IE"/>
+        </w:rPr>
+      </w:pPr>
+      <w:r>
+        <w:rPr>
+          <w:noProof/>
+          <w:lang w:val="en-IE" w:eastAsia="en-IE"/>
+        </w:rPr>
+        <w:drawing>
+          <wp:inline distT="0" distB="0" distL="0" distR="0">
+            <wp:extent cx="5724525" cy="4886325"/>
+            <wp:effectExtent l="0" t="0" r="9525" b="9525"/>
+            <wp:docPr id="1" name="Picture 1" descr="C:\Users\Admin\AppData\Local\Microsoft\Windows\INetCache\Content.Word\register page wire.bmp"/>
+            <wp:cNvGraphicFramePr>
+              <a:graphicFrameLocks xmlns:a="http://schemas.openxmlformats.org/drawingml/2006/main" noChangeAspect="1"/>
+            </wp:cNvGraphicFramePr>
+            <a:graphic xmlns:a="http://schemas.openxmlformats.org/drawingml/2006/main">
+              <a:graphicData uri="http://schemas.openxmlformats.org/drawingml/2006/picture">
+                <pic:pic xmlns:pic="http://schemas.openxmlformats.org/drawingml/2006/picture">
+                  <pic:nvPicPr>
+                    <pic:cNvPr id="0" name="Picture 13" descr="C:\Users\Admin\AppData\Local\Microsoft\Windows\INetCache\Content.Word\register page wire.bmp"/>
+                    <pic:cNvPicPr>
+                      <a:picLocks noChangeAspect="1" noChangeArrowheads="1"/>
+                    </pic:cNvPicPr>
+                  </pic:nvPicPr>
+                  <pic:blipFill>
+                    <a:blip r:embed="rId10">
+                      <a:extLst>
+                        <a:ext uri="{28A0092B-C50C-407E-A947-70E740481C1C}">
+                          <a14:useLocalDpi xmlns:a14="http://schemas.microsoft.com/office/drawing/2010/main" val="0"/>
+                        </a:ext>
+                      </a:extLst>
+                    </a:blip>
+                    <a:srcRect/>
+                    <a:stretch>
+                      <a:fillRect/>
+                    </a:stretch>
+                  </pic:blipFill>
+                  <pic:spPr bwMode="auto">
+                    <a:xfrm>
+                      <a:off x="0" y="0"/>
+                      <a:ext cx="5724525" cy="4886325"/>
+                    </a:xfrm>
+                    <a:prstGeom prst="rect">
+                      <a:avLst/>
+                    </a:prstGeom>
+                    <a:noFill/>
+                    <a:ln>
+                      <a:noFill/>
+                    </a:ln>
+                  </pic:spPr>
+                </pic:pic>
+              </a:graphicData>
+            </a:graphic>
+          </wp:inline>
+        </w:drawing>
+      </w:r>
+    </w:p>
+    <w:p>
+      <w:pPr>
+        <w:rPr>
+          <w:lang w:val="en-IE"/>
+        </w:rPr>
+      </w:pPr>
+    </w:p>
+    <w:p>
+      <w:pPr>
+        <w:rPr>
+          <w:lang w:val="en-IE"/>
+        </w:rPr>
+      </w:pPr>
+      <w:r>
+        <w:rPr>
+          <w:lang w:val="en-IE"/>
+        </w:rPr>
+        <w:lastRenderedPageBreak/>
+        <w:t>On this page the user can log into the system. They enter a username and password and are logged in. There is an image also.</w:t>
+      </w:r>
+    </w:p>
+    <w:p>
+      <w:pPr>
+        <w:rPr>
+          <w:lang w:val="en-IE"/>
+        </w:rPr>
+      </w:pPr>
+      <w:r>
+        <w:rPr>
+          <w:lang w:val="en-IE"/>
+        </w:rPr>
+        <w:t>Elements needed:</w:t>
+      </w:r>
+    </w:p>
+    <w:p>
+      <w:pPr>
+        <w:pStyle w:val="ListParagraph"/>
+        <w:numPr>
+          <w:ilvl w:val="0"/>
+          <w:numId w:val="2"/>
+        </w:numPr>
+        <w:rPr>
+          <w:lang w:val="en-IE"/>
+        </w:rPr>
+      </w:pPr>
+      <w:r>
+        <w:rPr>
+          <w:lang w:val="en-IE"/>
+        </w:rPr>
+        <w:t>2 Text boxes</w:t>
+      </w:r>
+    </w:p>
+    <w:p>
+      <w:pPr>
+        <w:pStyle w:val="ListParagraph"/>
+        <w:numPr>
+          <w:ilvl w:val="0"/>
+          <w:numId w:val="2"/>
+        </w:numPr>
+        <w:rPr>
+          <w:lang w:val="en-IE"/>
+        </w:rPr>
+      </w:pPr>
+      <w:r>
+        <w:rPr>
+          <w:lang w:val="en-IE"/>
+        </w:rPr>
+        <w:t>One button</w:t>
+      </w:r>
+    </w:p>
+    <w:p>
+      <w:pPr>
+        <w:pStyle w:val="ListParagraph"/>
+        <w:numPr>
+          <w:ilvl w:val="0"/>
+          <w:numId w:val="2"/>
+        </w:numPr>
+        <w:rPr>
+          <w:lang w:val="en-IE"/>
+        </w:rPr>
+      </w:pPr>
+      <w:r>
+        <w:rPr>
+          <w:lang w:val="en-IE"/>
+        </w:rPr>
+        <w:t>One image</w:t>
+      </w:r>
+    </w:p>
+    <w:p>
+      <w:pPr>
+        <w:pStyle w:val="Heading3"/>
+        <w:rPr>
+          <w:sz w:val="20"/>
+          <w:lang w:val="en-IE"/>
+        </w:rPr>
+      </w:pPr>
+      <w:r>
+        <w:rPr>
+          <w:sz w:val="22"/>
+          <w:lang w:val="en-IE"/>
+        </w:rPr>
+        <w:t>Registration Page</w:t>
+      </w:r>
+    </w:p>
+    <w:p>
+      <w:pPr>
+        <w:pStyle w:val="ListParagraph"/>
+        <w:rPr>
+          <w:lang w:val="en-IE"/>
+        </w:rPr>
+      </w:pPr>
+    </w:p>
+    <w:p>
+      <w:pPr>
+        <w:pStyle w:val="ListParagraph"/>
+        <w:rPr>
+          <w:lang w:val="en-IE"/>
+        </w:rPr>
+      </w:pPr>
+    </w:p>
+    <w:p>
+      <w:pPr>
+        <w:pStyle w:val="ListParagraph"/>
+        <w:rPr>
+          <w:lang w:val="en-IE"/>
+        </w:rPr>
+      </w:pPr>
+    </w:p>
+    <w:p>
+      <w:pPr>
+        <w:pStyle w:val="ListParagraph"/>
+        <w:rPr>
+          <w:lang w:val="en-IE"/>
+        </w:rPr>
+      </w:pPr>
+    </w:p>
+    <w:p>
+      <w:pPr>
+        <w:pStyle w:val="ListParagraph"/>
+        <w:rPr>
+          <w:lang w:val="en-IE"/>
+        </w:rPr>
+      </w:pPr>
+    </w:p>
+    <w:p>
+      <w:pPr>
+        <w:rPr>
+          <w:lang w:val="en-IE"/>
+        </w:rPr>
+      </w:pPr>
+      <w:r>
+        <w:rPr>
+          <w:lang w:val="en-IE"/>
+        </w:rPr>
+        <w:pict>
+          <v:shape id="_x0000_i1030" type="#_x0000_t75" style="width:451.5pt;height:378.75pt">
+            <v:imagedata r:id="rId11" o:title="new user wire"/>
+          </v:shape>
+        </w:pict>
+      </w:r>
+    </w:p>
+    <w:p>
+      <w:pPr>
+        <w:rPr>
+          <w:lang w:val="en-IE"/>
+        </w:rPr>
+      </w:pPr>
+    </w:p>
+    <w:p>
+      <w:pPr>
+        <w:rPr>
+          <w:lang w:val="en-IE"/>
+        </w:rPr>
+      </w:pPr>
+    </w:p>
+    <w:p>
+      <w:pPr>
+        <w:rPr>
+          <w:lang w:val="en-IE"/>
+        </w:rPr>
+      </w:pPr>
+      <w:r>
+        <w:rPr>
+          <w:lang w:val="en-IE"/>
+        </w:rPr>
+        <w:t xml:space="preserve">On this page the user can </w:t>
+      </w:r>
+      <w:r>
+        <w:rPr>
+          <w:lang w:val="en-IE"/>
+        </w:rPr>
+        <w:t>register if they have not already.</w:t>
+      </w:r>
+    </w:p>
+    <w:p>
+      <w:pPr>
+        <w:rPr>
+          <w:lang w:val="en-IE"/>
+        </w:rPr>
+      </w:pPr>
+      <w:r>
+        <w:rPr>
+          <w:lang w:val="en-IE"/>
+        </w:rPr>
+        <w:t>Elements needed:</w:t>
+      </w:r>
+    </w:p>
+    <w:p>
+      <w:pPr>
+        <w:pStyle w:val="ListParagraph"/>
+        <w:numPr>
+          <w:ilvl w:val="0"/>
+          <w:numId w:val="2"/>
+        </w:numPr>
+        <w:rPr>
+          <w:lang w:val="en-IE"/>
+        </w:rPr>
+      </w:pPr>
+      <w:r>
+        <w:rPr>
+          <w:lang w:val="en-IE"/>
+        </w:rPr>
+        <w:t>5</w:t>
+      </w:r>
+      <w:r>
+        <w:rPr>
+          <w:lang w:val="en-IE"/>
+        </w:rPr>
+        <w:t xml:space="preserve"> Text boxes</w:t>
+      </w:r>
+    </w:p>
+    <w:p>
+      <w:pPr>
+        <w:pStyle w:val="ListParagraph"/>
+        <w:numPr>
+          <w:ilvl w:val="0"/>
+          <w:numId w:val="2"/>
+        </w:numPr>
+        <w:rPr>
+          <w:lang w:val="en-IE"/>
+        </w:rPr>
+      </w:pPr>
+      <w:r>
+        <w:rPr>
+          <w:lang w:val="en-IE"/>
+        </w:rPr>
+        <w:lastRenderedPageBreak/>
+        <w:t>One button</w:t>
+      </w:r>
+    </w:p>
+    <w:p>
+      <w:pPr>
+        <w:pStyle w:val="ListParagraph"/>
+        <w:numPr>
+          <w:ilvl w:val="0"/>
+          <w:numId w:val="2"/>
+        </w:numPr>
+        <w:rPr>
+          <w:lang w:val="en-IE"/>
+        </w:rPr>
+      </w:pPr>
+      <w:r>
+        <w:rPr>
+          <w:lang w:val="en-IE"/>
+        </w:rPr>
+        <w:t>One image</w:t>
+      </w:r>
+    </w:p>
+    <w:p>
+      <w:pPr>
+        <w:rPr>
+          <w:lang w:val="en-IE"/>
+        </w:rPr>
+      </w:pPr>
+    </w:p>
+    <w:p>
+      <w:pPr>
+        <w:rPr>
+          <w:lang w:val="en-IE"/>
+        </w:rPr>
+      </w:pPr>
+    </w:p>
+    <w:p>
+      <w:pPr>
+        <w:rPr>
+          <w:lang w:val="en-IE"/>
+        </w:rPr>
+      </w:pPr>
+    </w:p>
+    <w:p>
+      <w:pPr>
+        <w:pStyle w:val="Heading3"/>
+        <w:rPr>
+          <w:sz w:val="22"/>
+          <w:lang w:val="en-IE"/>
+        </w:rPr>
+      </w:pPr>
+      <w:r>
+        <w:rPr>
+          <w:sz w:val="22"/>
+          <w:lang w:val="en-IE"/>
+        </w:rPr>
+        <w:t>Team statistics page</w:t>
+      </w:r>
+    </w:p>
+    <w:p>
+      <w:pPr>
+        <w:rPr>
+          <w:lang w:val="en-IE"/>
+        </w:rPr>
+      </w:pPr>
+    </w:p>
+    <w:p>
+      <w:pPr>
+        <w:rPr>
+          <w:lang w:val="en-IE"/>
+        </w:rPr>
+      </w:pPr>
+    </w:p>
+    <w:p>
+      <w:pPr>
+        <w:rPr>
+          <w:lang w:val="en-IE"/>
+        </w:rPr>
+      </w:pPr>
+    </w:p>
+    <w:p>
+      <w:pPr>
+        <w:rPr>
+          <w:lang w:val="en-IE"/>
+        </w:rPr>
+      </w:pPr>
+      <w:r>
+        <w:rPr>
+          <w:lang w:val="en-IE"/>
+        </w:rPr>
+        <w:pict>
+          <v:shape id="_x0000_i1031" type="#_x0000_t75" style="width:450.75pt;height:336pt">
+            <v:imagedata r:id="rId12" o:title="point wire"/>
+          </v:shape>
+        </w:pict>
+      </w:r>
+    </w:p>
+    <w:p>
+      <w:pPr>
+        <w:rPr>
+          <w:lang w:val="en-IE"/>
+        </w:rPr>
+      </w:pPr>
+    </w:p>
+    <w:p>
+      <w:pPr>
+        <w:rPr>
+          <w:lang w:val="en-IE"/>
+        </w:rPr>
+      </w:pPr>
+    </w:p>
+    <w:p>
+      <w:pPr>
+        <w:rPr>
+          <w:lang w:val="en-IE"/>
+        </w:rPr>
+      </w:pPr>
+    </w:p>
+    <w:p>
+      <w:pPr>
+        <w:rPr>
+          <w:lang w:val="en-IE"/>
+        </w:rPr>
+      </w:pPr>
+      <w:r>
+        <w:rPr>
+          <w:lang w:val="en-IE"/>
+        </w:rPr>
+        <w:t xml:space="preserve">On this page the user can </w:t>
+      </w:r>
+      <w:r>
+        <w:rPr>
+          <w:lang w:val="en-IE"/>
+        </w:rPr>
+        <w:t>view their team’s current standing and overall points. It shows the user name and team name and the team the user has selected on the left</w:t>
+      </w:r>
+    </w:p>
+    <w:p>
+      <w:pPr>
+        <w:rPr>
+          <w:lang w:val="en-IE"/>
+        </w:rPr>
+      </w:pPr>
+      <w:r>
+        <w:rPr>
+          <w:lang w:val="en-IE"/>
+        </w:rPr>
+        <w:t>Elements needed:</w:t>
+      </w:r>
+    </w:p>
+    <w:p>
+      <w:pPr>
+        <w:pStyle w:val="ListParagraph"/>
+        <w:numPr>
+          <w:ilvl w:val="0"/>
+          <w:numId w:val="2"/>
+        </w:numPr>
+        <w:rPr>
+          <w:lang w:val="en-IE"/>
+        </w:rPr>
+      </w:pPr>
+      <w:r>
+        <w:rPr>
+          <w:lang w:val="en-IE"/>
+        </w:rPr>
+        <w:t>One image</w:t>
+      </w:r>
+    </w:p>
+    <w:p>
+      <w:pPr>
+        <w:pStyle w:val="ListParagraph"/>
+        <w:numPr>
+          <w:ilvl w:val="0"/>
+          <w:numId w:val="2"/>
+        </w:numPr>
+        <w:rPr>
+          <w:lang w:val="en-IE"/>
+        </w:rPr>
+      </w:pPr>
+      <w:r>
+        <w:rPr>
+          <w:lang w:val="en-IE"/>
+        </w:rPr>
+        <w:lastRenderedPageBreak/>
+        <w:t xml:space="preserve">Team box made up of images and text </w:t>
+      </w:r>
+    </w:p>
+    <w:p>
+      <w:pPr>
+        <w:pStyle w:val="ListParagraph"/>
+        <w:numPr>
+          <w:ilvl w:val="0"/>
+          <w:numId w:val="2"/>
+        </w:numPr>
+        <w:rPr>
+          <w:lang w:val="en-IE"/>
+        </w:rPr>
+      </w:pPr>
+      <w:r>
+        <w:rPr>
+          <w:lang w:val="en-IE"/>
+        </w:rPr>
+        <w:t>Some basic Divs to show some information based on the user</w:t>
+      </w:r>
+    </w:p>
+    <w:p>
+      <w:pPr>
+        <w:rPr>
+          <w:lang w:val="en-IE"/>
+        </w:rPr>
+      </w:pPr>
+    </w:p>
+    <w:p>
+      <w:pPr>
+        <w:rPr>
+          <w:lang w:val="en-IE"/>
+        </w:rPr>
+      </w:pPr>
+    </w:p>
+    <w:p>
+      <w:pPr>
+        <w:rPr>
+          <w:lang w:val="en-IE"/>
+        </w:rPr>
+      </w:pPr>
+    </w:p>
+    <w:p>
+      <w:pPr>
+        <w:pStyle w:val="Heading3"/>
+        <w:rPr>
+          <w:sz w:val="22"/>
+          <w:lang w:val="en-IE"/>
+        </w:rPr>
+      </w:pPr>
+      <w:r>
+        <w:rPr>
+          <w:sz w:val="22"/>
+          <w:lang w:val="en-IE"/>
+        </w:rPr>
+        <w:t>Player transfer page</w:t>
+      </w:r>
+    </w:p>
+    <w:p>
+      <w:pPr>
+        <w:rPr>
+          <w:lang w:val="en-IE"/>
+        </w:rPr>
+      </w:pPr>
+    </w:p>
+    <w:p>
+      <w:pPr>
+        <w:rPr>
+          <w:lang w:val="en-IE"/>
+        </w:rPr>
+      </w:pPr>
+    </w:p>
+    <w:p>
+      <w:pPr>
+        <w:rPr>
+          <w:lang w:val="en-IE"/>
+        </w:rPr>
+      </w:pPr>
+    </w:p>
+    <w:p>
+      <w:pPr>
+        <w:rPr>
+          <w:lang w:val="en-IE"/>
+        </w:rPr>
+      </w:pPr>
+      <w:r>
+        <w:rPr>
+          <w:lang w:val="en-IE"/>
+        </w:rPr>
+        <w:pict>
+          <v:shape id="_x0000_i1032" type="#_x0000_t75" style="width:450.75pt;height:383.25pt">
+            <v:imagedata r:id="rId13" o:title="squad pick wire"/>
+          </v:shape>
+        </w:pict>
+      </w:r>
+    </w:p>
+    <w:p>
+      <w:pPr>
+        <w:rPr>
+          <w:lang w:val="en-IE"/>
+        </w:rPr>
+      </w:pPr>
+    </w:p>
+    <w:p>
+      <w:pPr>
+        <w:rPr>
+          <w:lang w:val="en-IE"/>
+        </w:rPr>
+      </w:pPr>
+    </w:p>
+    <w:p>
+      <w:pPr>
+        <w:rPr>
+          <w:lang w:val="en-IE"/>
+        </w:rPr>
+      </w:pPr>
+      <w:r>
+        <w:rPr>
+          <w:lang w:val="en-IE"/>
+        </w:rPr>
+        <w:t xml:space="preserve">On this page the user can </w:t>
+      </w:r>
+      <w:r>
+        <w:rPr>
+          <w:lang w:val="en-IE"/>
+        </w:rPr>
+        <w:t xml:space="preserve">make transfers if they want to. They can search through the database of players, remove a player from their team, and see player score and value. Nothing is confirmed till the user clicks the add player button. </w:t>
+      </w:r>
+    </w:p>
+    <w:p>
+      <w:pPr>
+        <w:rPr>
+          <w:lang w:val="en-IE"/>
+        </w:rPr>
+      </w:pPr>
+      <w:r>
+        <w:rPr>
+          <w:lang w:val="en-IE"/>
+        </w:rPr>
+        <w:lastRenderedPageBreak/>
+        <w:t>Elements needed:</w:t>
+      </w:r>
+    </w:p>
+    <w:p>
+      <w:pPr>
+        <w:pStyle w:val="ListParagraph"/>
+        <w:numPr>
+          <w:ilvl w:val="0"/>
+          <w:numId w:val="2"/>
+        </w:numPr>
+        <w:rPr>
+          <w:lang w:val="en-IE"/>
+        </w:rPr>
+      </w:pPr>
+      <w:r>
+        <w:rPr>
+          <w:lang w:val="en-IE"/>
+        </w:rPr>
+        <w:t>One combo box</w:t>
+      </w:r>
+    </w:p>
+    <w:p>
+      <w:pPr>
+        <w:pStyle w:val="ListParagraph"/>
+        <w:numPr>
+          <w:ilvl w:val="0"/>
+          <w:numId w:val="2"/>
+        </w:numPr>
+        <w:rPr>
+          <w:lang w:val="en-IE"/>
+        </w:rPr>
+      </w:pPr>
+      <w:r>
+        <w:rPr>
+          <w:lang w:val="en-IE"/>
+        </w:rPr>
+        <w:t>Basic Div. to show stats about the player</w:t>
+      </w:r>
+    </w:p>
+    <w:p>
+      <w:pPr>
+        <w:pStyle w:val="ListParagraph"/>
+        <w:numPr>
+          <w:ilvl w:val="0"/>
+          <w:numId w:val="2"/>
+        </w:numPr>
+        <w:rPr>
+          <w:lang w:val="en-IE"/>
+        </w:rPr>
+      </w:pPr>
+      <w:r>
+        <w:rPr>
+          <w:lang w:val="en-IE"/>
+        </w:rPr>
+        <w:t>One image</w:t>
+      </w:r>
+      <w:r>
+        <w:rPr>
+          <w:lang w:val="en-IE"/>
+        </w:rPr>
+        <w:t xml:space="preserve"> to show player picture</w:t>
+      </w:r>
+    </w:p>
+    <w:p>
+      <w:pPr>
+        <w:pStyle w:val="ListParagraph"/>
+        <w:numPr>
+          <w:ilvl w:val="0"/>
+          <w:numId w:val="2"/>
+        </w:numPr>
+        <w:rPr>
+          <w:lang w:val="en-IE"/>
+        </w:rPr>
+      </w:pPr>
+      <w:r>
+        <w:rPr>
+          <w:lang w:val="en-IE"/>
+        </w:rPr>
+        <w:t>One button to confirm change</w:t>
+      </w:r>
+    </w:p>
+    <w:p>
+      <w:pPr>
+        <w:pStyle w:val="ListParagraph"/>
+        <w:numPr>
+          <w:ilvl w:val="0"/>
+          <w:numId w:val="2"/>
+        </w:numPr>
+        <w:rPr>
+          <w:lang w:val="en-IE"/>
+        </w:rPr>
+      </w:pPr>
+      <w:r>
+        <w:rPr>
+          <w:lang w:val="en-IE"/>
+        </w:rPr>
+        <w:t xml:space="preserve">A box on the left with all the players selectable and removable from the players team </w:t>
+      </w:r>
+    </w:p>
     <w:sectPr>
       <w:pgSz w:w="11906" w:h="16838"/>
       <w:pgMar w:top="1440" w:right="1440" w:bottom="1440" w:left="1440" w:header="708" w:footer="708" w:gutter="0"/>
@@ -78,6 +2769,119 @@
 <file path=word/numbering.xml><?xml version="1.0" encoding="utf-8"?>
 <w:numbering xmlns:wpc="http://schemas.microsoft.com/office/word/2010/wordprocessingCanvas" xmlns:mc="http://schemas.openxmlformats.org/markup-compatibility/2006" xmlns:o="urn:schemas-microsoft-com:office:office" xmlns:r="http://schemas.openxmlformats.org/officeDocument/2006/relationships" xmlns:m="http://schemas.openxmlformats.org/officeDocument/2006/math" xmlns:v="urn:schemas-microsoft-com:vml" xmlns:wp14="http://schemas.microsoft.com/office/word/2010/wordprocessingDrawing" xmlns:wp="http://schemas.openxmlformats.org/drawingml/2006/wordprocessingDrawing" xmlns:w10="urn:schemas-microsoft-com:office:word" xmlns:w="http://schemas.openxmlformats.org/wordprocessingml/2006/main" xmlns:w14="http://schemas.microsoft.com/office/word/2010/wordml" xmlns:w15="http://schemas.microsoft.com/office/word/2012/wordml" xmlns:wpg="http://schemas.microsoft.com/office/word/2010/wordprocessingGroup" xmlns:wpi="http://schemas.microsoft.com/office/word/2010/wordprocessingInk" xmlns:wne="http://schemas.microsoft.com/office/word/2006/wordml" xmlns:wps="http://schemas.microsoft.com/office/word/2010/wordprocessingShape" mc:Ignorable="w14 w15 wp14">
   <w:abstractNum w:abstractNumId="0">
+    <w:nsid w:val="011F228C"/>
+    <w:multiLevelType w:val="hybridMultilevel"/>
+    <w:tmpl w:val="321A7992"/>
+    <w:lvl w:ilvl="0" w:tplc="04090001">
+      <w:start w:val="1"/>
+      <w:numFmt w:val="bullet"/>
+      <w:lvlText w:val=""/>
+      <w:lvlJc w:val="left"/>
+      <w:pPr>
+        <w:ind w:left="720" w:hanging="360"/>
+      </w:pPr>
+      <w:rPr>
+        <w:rFonts w:ascii="Symbol" w:hAnsi="Symbol" w:hint="default"/>
+      </w:rPr>
+    </w:lvl>
+    <w:lvl w:ilvl="1" w:tplc="04090003" w:tentative="1">
+      <w:start w:val="1"/>
+      <w:numFmt w:val="bullet"/>
+      <w:lvlText w:val="o"/>
+      <w:lvlJc w:val="left"/>
+      <w:pPr>
+        <w:ind w:left="1440" w:hanging="360"/>
+      </w:pPr>
+      <w:rPr>
+        <w:rFonts w:ascii="Courier New" w:hAnsi="Courier New" w:cs="Courier New" w:hint="default"/>
+      </w:rPr>
+    </w:lvl>
+    <w:lvl w:ilvl="2" w:tplc="04090005" w:tentative="1">
+      <w:start w:val="1"/>
+      <w:numFmt w:val="bullet"/>
+      <w:lvlText w:val=""/>
+      <w:lvlJc w:val="left"/>
+      <w:pPr>
+        <w:ind w:left="2160" w:hanging="360"/>
+      </w:pPr>
+      <w:rPr>
+        <w:rFonts w:ascii="Wingdings" w:hAnsi="Wingdings" w:hint="default"/>
+      </w:rPr>
+    </w:lvl>
+    <w:lvl w:ilvl="3" w:tplc="04090001" w:tentative="1">
+      <w:start w:val="1"/>
+      <w:numFmt w:val="bullet"/>
+      <w:lvlText w:val=""/>
+      <w:lvlJc w:val="left"/>
+      <w:pPr>
+        <w:ind w:left="2880" w:hanging="360"/>
+      </w:pPr>
+      <w:rPr>
+        <w:rFonts w:ascii="Symbol" w:hAnsi="Symbol" w:hint="default"/>
+      </w:rPr>
+    </w:lvl>
+    <w:lvl w:ilvl="4" w:tplc="04090003" w:tentative="1">
+      <w:start w:val="1"/>
+      <w:numFmt w:val="bullet"/>
+      <w:lvlText w:val="o"/>
+      <w:lvlJc w:val="left"/>
+      <w:pPr>
+        <w:ind w:left="3600" w:hanging="360"/>
+      </w:pPr>
+      <w:rPr>
+        <w:rFonts w:ascii="Courier New" w:hAnsi="Courier New" w:cs="Courier New" w:hint="default"/>
+      </w:rPr>
+    </w:lvl>
+    <w:lvl w:ilvl="5" w:tplc="04090005" w:tentative="1">
+      <w:start w:val="1"/>
+      <w:numFmt w:val="bullet"/>
+      <w:lvlText w:val=""/>
+      <w:lvlJc w:val="left"/>
+      <w:pPr>
+        <w:ind w:left="4320" w:hanging="360"/>
+      </w:pPr>
+      <w:rPr>
+        <w:rFonts w:ascii="Wingdings" w:hAnsi="Wingdings" w:hint="default"/>
+      </w:rPr>
+    </w:lvl>
+    <w:lvl w:ilvl="6" w:tplc="04090001" w:tentative="1">
+      <w:start w:val="1"/>
+      <w:numFmt w:val="bullet"/>
+      <w:lvlText w:val=""/>
+      <w:lvlJc w:val="left"/>
+      <w:pPr>
+        <w:ind w:left="5040" w:hanging="360"/>
+      </w:pPr>
+      <w:rPr>
+        <w:rFonts w:ascii="Symbol" w:hAnsi="Symbol" w:hint="default"/>
+      </w:rPr>
+    </w:lvl>
+    <w:lvl w:ilvl="7" w:tplc="04090003" w:tentative="1">
+      <w:start w:val="1"/>
+      <w:numFmt w:val="bullet"/>
+      <w:lvlText w:val="o"/>
+      <w:lvlJc w:val="left"/>
+      <w:pPr>
+        <w:ind w:left="5760" w:hanging="360"/>
+      </w:pPr>
+      <w:rPr>
+        <w:rFonts w:ascii="Courier New" w:hAnsi="Courier New" w:cs="Courier New" w:hint="default"/>
+      </w:rPr>
+    </w:lvl>
+    <w:lvl w:ilvl="8" w:tplc="04090005" w:tentative="1">
+      <w:start w:val="1"/>
+      <w:numFmt w:val="bullet"/>
+      <w:lvlText w:val=""/>
+      <w:lvlJc w:val="left"/>
+      <w:pPr>
+        <w:ind w:left="6480" w:hanging="360"/>
+      </w:pPr>
+      <w:rPr>
+        <w:rFonts w:ascii="Wingdings" w:hAnsi="Wingdings" w:hint="default"/>
+      </w:rPr>
+    </w:lvl>
+  </w:abstractNum>
+  <w:abstractNum w:abstractNumId="1">
     <w:nsid w:val="104A1F52"/>
     <w:multiLevelType w:val="hybridMultilevel"/>
     <w:tmpl w:val="6F80F982"/>
@@ -163,7 +2967,126 @@
       </w:pPr>
     </w:lvl>
   </w:abstractNum>
+  <w:abstractNum w:abstractNumId="2">
+    <w:nsid w:val="2EB641EC"/>
+    <w:multiLevelType w:val="hybridMultilevel"/>
+    <w:tmpl w:val="90CC56E2"/>
+    <w:lvl w:ilvl="0" w:tplc="18090001">
+      <w:start w:val="1"/>
+      <w:numFmt w:val="bullet"/>
+      <w:lvlText w:val=""/>
+      <w:lvlJc w:val="left"/>
+      <w:pPr>
+        <w:ind w:left="720" w:hanging="360"/>
+      </w:pPr>
+      <w:rPr>
+        <w:rFonts w:ascii="Symbol" w:hAnsi="Symbol" w:hint="default"/>
+      </w:rPr>
+    </w:lvl>
+    <w:lvl w:ilvl="1" w:tplc="18090003" w:tentative="1">
+      <w:start w:val="1"/>
+      <w:numFmt w:val="bullet"/>
+      <w:lvlText w:val="o"/>
+      <w:lvlJc w:val="left"/>
+      <w:pPr>
+        <w:ind w:left="1440" w:hanging="360"/>
+      </w:pPr>
+      <w:rPr>
+        <w:rFonts w:ascii="Courier New" w:hAnsi="Courier New" w:cs="Courier New" w:hint="default"/>
+      </w:rPr>
+    </w:lvl>
+    <w:lvl w:ilvl="2" w:tplc="18090005" w:tentative="1">
+      <w:start w:val="1"/>
+      <w:numFmt w:val="bullet"/>
+      <w:lvlText w:val=""/>
+      <w:lvlJc w:val="left"/>
+      <w:pPr>
+        <w:ind w:left="2160" w:hanging="360"/>
+      </w:pPr>
+      <w:rPr>
+        <w:rFonts w:ascii="Wingdings" w:hAnsi="Wingdings" w:hint="default"/>
+      </w:rPr>
+    </w:lvl>
+    <w:lvl w:ilvl="3" w:tplc="18090001" w:tentative="1">
+      <w:start w:val="1"/>
+      <w:numFmt w:val="bullet"/>
+      <w:lvlText w:val=""/>
+      <w:lvlJc w:val="left"/>
+      <w:pPr>
+        <w:ind w:left="2880" w:hanging="360"/>
+      </w:pPr>
+      <w:rPr>
+        <w:rFonts w:ascii="Symbol" w:hAnsi="Symbol" w:hint="default"/>
+      </w:rPr>
+    </w:lvl>
+    <w:lvl w:ilvl="4" w:tplc="18090003" w:tentative="1">
+      <w:start w:val="1"/>
+      <w:numFmt w:val="bullet"/>
+      <w:lvlText w:val="o"/>
+      <w:lvlJc w:val="left"/>
+      <w:pPr>
+        <w:ind w:left="3600" w:hanging="360"/>
+      </w:pPr>
+      <w:rPr>
+        <w:rFonts w:ascii="Courier New" w:hAnsi="Courier New" w:cs="Courier New" w:hint="default"/>
+      </w:rPr>
+    </w:lvl>
+    <w:lvl w:ilvl="5" w:tplc="18090005" w:tentative="1">
+      <w:start w:val="1"/>
+      <w:numFmt w:val="bullet"/>
+      <w:lvlText w:val=""/>
+      <w:lvlJc w:val="left"/>
+      <w:pPr>
+        <w:ind w:left="4320" w:hanging="360"/>
+      </w:pPr>
+      <w:rPr>
+        <w:rFonts w:ascii="Wingdings" w:hAnsi="Wingdings" w:hint="default"/>
+      </w:rPr>
+    </w:lvl>
+    <w:lvl w:ilvl="6" w:tplc="18090001" w:tentative="1">
+      <w:start w:val="1"/>
+      <w:numFmt w:val="bullet"/>
+      <w:lvlText w:val=""/>
+      <w:lvlJc w:val="left"/>
+      <w:pPr>
+        <w:ind w:left="5040" w:hanging="360"/>
+      </w:pPr>
+      <w:rPr>
+        <w:rFonts w:ascii="Symbol" w:hAnsi="Symbol" w:hint="default"/>
+      </w:rPr>
+    </w:lvl>
+    <w:lvl w:ilvl="7" w:tplc="18090003" w:tentative="1">
+      <w:start w:val="1"/>
+      <w:numFmt w:val="bullet"/>
+      <w:lvlText w:val="o"/>
+      <w:lvlJc w:val="left"/>
+      <w:pPr>
+        <w:ind w:left="5760" w:hanging="360"/>
+      </w:pPr>
+      <w:rPr>
+        <w:rFonts w:ascii="Courier New" w:hAnsi="Courier New" w:cs="Courier New" w:hint="default"/>
+      </w:rPr>
+    </w:lvl>
+    <w:lvl w:ilvl="8" w:tplc="18090005" w:tentative="1">
+      <w:start w:val="1"/>
+      <w:numFmt w:val="bullet"/>
+      <w:lvlText w:val=""/>
+      <w:lvlJc w:val="left"/>
+      <w:pPr>
+        <w:ind w:left="6480" w:hanging="360"/>
+      </w:pPr>
+      <w:rPr>
+        <w:rFonts w:ascii="Wingdings" w:hAnsi="Wingdings" w:hint="default"/>
+      </w:rPr>
+    </w:lvl>
+  </w:abstractNum>
   <w:num w:numId="1">
+    <w:abstractNumId w:val="1"/>
+  </w:num>
+  <w:num w:numId="2">
+    <w:abstractNumId w:val="2"/>
+  </w:num>
+  <w:num w:numId="3">
     <w:abstractNumId w:val="0"/>
   </w:num>
 </w:numbering>
@@ -564,6 +3487,50 @@
     <w:qFormat/>
     <w:rsid w:val="006D5673"/>
   </w:style>
+  <w:style w:type="paragraph" w:styleId="Heading2">
+    <w:name w:val="heading 2"/>
+    <w:basedOn w:val="Normal"/>
+    <w:next w:val="Normal"/>
+    <w:link w:val="Heading2Char"/>
+    <w:uiPriority w:val="9"/>
+    <w:unhideWhenUsed/>
+    <w:qFormat/>
+    <w:rsid w:val="002472A7"/>
+    <w:pPr>
+      <w:keepNext/>
+      <w:keepLines/>
+      <w:spacing w:before="40" w:after="0"/>
+      <w:outlineLvl w:val="1"/>
+    </w:pPr>
+    <w:rPr>
+      <w:rFonts w:asciiTheme="majorHAnsi" w:eastAsiaTheme="majorEastAsia" w:hAnsiTheme="majorHAnsi" w:cstheme="majorBidi"/>
+      <w:color w:val="2E74B5" w:themeColor="accent1" w:themeShade="BF"/>
+      <w:sz w:val="26"/>
+      <w:szCs w:val="26"/>
+    </w:rPr>
+  </w:style>
+  <w:style w:type="paragraph" w:styleId="Heading3">
+    <w:name w:val="heading 3"/>
+    <w:basedOn w:val="Normal"/>
+    <w:next w:val="Normal"/>
+    <w:link w:val="Heading3Char"/>
+    <w:uiPriority w:val="9"/>
+    <w:unhideWhenUsed/>
+    <w:qFormat/>
+    <w:rsid w:val="002472A7"/>
+    <w:pPr>
+      <w:keepNext/>
+      <w:keepLines/>
+      <w:spacing w:before="40" w:after="0"/>
+      <w:outlineLvl w:val="2"/>
+    </w:pPr>
+    <w:rPr>
+      <w:rFonts w:asciiTheme="majorHAnsi" w:eastAsiaTheme="majorEastAsia" w:hAnsiTheme="majorHAnsi" w:cstheme="majorBidi"/>
+      <w:color w:val="1F4D78" w:themeColor="accent1" w:themeShade="7F"/>
+      <w:sz w:val="24"/>
+      <w:szCs w:val="24"/>
+    </w:rPr>
+  </w:style>
   <w:style w:type="character" w:default="1" w:styleId="DefaultParagraphFont">
     <w:name w:val="Default Paragraph Font"/>
     <w:uiPriority w:val="1"/>
@@ -624,6 +3591,32 @@
       <w:ind w:left="720"/>
       <w:contextualSpacing/>
     </w:pPr>
+  </w:style>
+  <w:style w:type="character" w:customStyle="1" w:styleId="Heading2Char">
+    <w:name w:val="Heading 2 Char"/>
+    <w:basedOn w:val="DefaultParagraphFont"/>
+    <w:link w:val="Heading2"/>
+    <w:uiPriority w:val="9"/>
+    <w:rsid w:val="002472A7"/>
+    <w:rPr>
+      <w:rFonts w:asciiTheme="majorHAnsi" w:eastAsiaTheme="majorEastAsia" w:hAnsiTheme="majorHAnsi" w:cstheme="majorBidi"/>
+      <w:color w:val="2E74B5" w:themeColor="accent1" w:themeShade="BF"/>
+      <w:sz w:val="26"/>
+      <w:szCs w:val="26"/>
+    </w:rPr>
+  </w:style>
+  <w:style w:type="character" w:customStyle="1" w:styleId="Heading3Char">
+    <w:name w:val="Heading 3 Char"/>
+    <w:basedOn w:val="DefaultParagraphFont"/>
+    <w:link w:val="Heading3"/>
+    <w:uiPriority w:val="9"/>
+    <w:rsid w:val="002472A7"/>
+    <w:rPr>
+      <w:rFonts w:asciiTheme="majorHAnsi" w:eastAsiaTheme="majorEastAsia" w:hAnsiTheme="majorHAnsi" w:cstheme="majorBidi"/>
+      <w:color w:val="1F4D78" w:themeColor="accent1" w:themeShade="7F"/>
+      <w:sz w:val="24"/>
+      <w:szCs w:val="24"/>
+    </w:rPr>
   </w:style>
 </w:styles>
 </file>

</xml_diff>

<commit_message>
Login Page Basic Done
</commit_message>
<xml_diff>
--- a/documentation/Michael.docx
+++ b/documentation/Michael.docx
@@ -3540,14 +3540,27 @@
       <w:r>
         <w:t xml:space="preserve">Figure </w:t>
       </w:r>
-      <w:fldSimple w:instr=" SEQ Figure \* ARABIC ">
-        <w:r>
-          <w:rPr>
-            <w:noProof/>
-          </w:rPr>
-          <w:t>1</w:t>
-        </w:r>
-      </w:fldSimple>
+      <w:r>
+        <w:fldChar w:fldCharType="begin"/>
+      </w:r>
+      <w:r>
+        <w:instrText xml:space="preserve"> SEQ Figure \* ARABIC </w:instrText>
+      </w:r>
+      <w:r>
+        <w:fldChar w:fldCharType="separate"/>
+      </w:r>
+      <w:r>
+        <w:rPr>
+          <w:noProof/>
+        </w:rPr>
+        <w:t>1</w:t>
+      </w:r>
+      <w:r>
+        <w:rPr>
+          <w:noProof/>
+        </w:rPr>
+        <w:fldChar w:fldCharType="end"/>
+      </w:r>
       <w:r>
         <w:t xml:space="preserve"> Prototyping SDLC work flow</w:t>
       </w:r>
@@ -4208,14 +4221,27 @@
       <w:r>
         <w:t xml:space="preserve">Figure </w:t>
       </w:r>
-      <w:fldSimple w:instr=" SEQ Figure \* ARABIC ">
-        <w:r>
-          <w:rPr>
-            <w:noProof/>
-          </w:rPr>
-          <w:t>2</w:t>
-        </w:r>
-      </w:fldSimple>
+      <w:r>
+        <w:fldChar w:fldCharType="begin"/>
+      </w:r>
+      <w:r>
+        <w:instrText xml:space="preserve"> SEQ Figure \* ARABIC </w:instrText>
+      </w:r>
+      <w:r>
+        <w:fldChar w:fldCharType="separate"/>
+      </w:r>
+      <w:r>
+        <w:rPr>
+          <w:noProof/>
+        </w:rPr>
+        <w:t>2</w:t>
+      </w:r>
+      <w:r>
+        <w:rPr>
+          <w:noProof/>
+        </w:rPr>
+        <w:fldChar w:fldCharType="end"/>
+      </w:r>
       <w:r>
         <w:t xml:space="preserve"> Web Application general design</w:t>
       </w:r>
@@ -9471,7 +9497,23 @@
           <w:sz w:val="24"/>
           <w:szCs w:val="24"/>
         </w:rPr>
-        <w:t xml:space="preserve">Logic written in JAVA </w:t>
+        <w:t xml:space="preserve">Logic written in </w:t>
+      </w:r>
+      <w:r>
+        <w:rPr>
+          <w:rFonts w:ascii="Times New Roman" w:hAnsi="Times New Roman" w:cs="Times New Roman"/>
+          <w:sz w:val="24"/>
+          <w:szCs w:val="24"/>
+        </w:rPr>
+        <w:t>C#</w:t>
+      </w:r>
+      <w:r>
+        <w:rPr>
+          <w:rFonts w:ascii="Times New Roman" w:hAnsi="Times New Roman" w:cs="Times New Roman"/>
+          <w:sz w:val="24"/>
+          <w:szCs w:val="24"/>
+        </w:rPr>
+        <w:t xml:space="preserve"> </w:t>
       </w:r>
       <w:r>
         <w:rPr>
@@ -9530,8 +9572,10 @@
           <w:sz w:val="24"/>
           <w:szCs w:val="24"/>
         </w:rPr>
-        <w:t xml:space="preserve">Tie the two together with Java enterprise server and PHP </w:t>
-      </w:r>
+        <w:t xml:space="preserve">Tie the two together </w:t>
+      </w:r>
+      <w:bookmarkStart w:id="28" w:name="_GoBack"/>
+      <w:bookmarkEnd w:id="28"/>
       <w:r>
         <w:rPr>
           <w:rFonts w:ascii="Times New Roman" w:hAnsi="Times New Roman" w:cs="Times New Roman"/>
@@ -10015,8 +10059,8 @@
           <w:u w:val="single"/>
         </w:rPr>
       </w:pPr>
-      <w:bookmarkStart w:id="28" w:name="_Toc406331206"/>
-      <w:bookmarkStart w:id="29" w:name="_Toc406345163"/>
+      <w:bookmarkStart w:id="29" w:name="_Toc406331206"/>
+      <w:bookmarkStart w:id="30" w:name="_Toc406345163"/>
       <w:r>
         <w:rPr>
           <w:rFonts w:ascii="Times New Roman" w:hAnsi="Times New Roman" w:cs="Times New Roman"/>
@@ -10028,8 +10072,8 @@
         <w:lastRenderedPageBreak/>
         <w:t>DESIGN and TECHNOLOGY details</w:t>
       </w:r>
-      <w:bookmarkEnd w:id="28"/>
       <w:bookmarkEnd w:id="29"/>
+      <w:bookmarkEnd w:id="30"/>
     </w:p>
     <w:p/>
     <w:p>
@@ -11315,8 +11359,8 @@
           <w:u w:val="single"/>
         </w:rPr>
       </w:pPr>
-      <w:bookmarkStart w:id="30" w:name="_Toc406331208"/>
-      <w:bookmarkStart w:id="31" w:name="_Toc406345164"/>
+      <w:bookmarkStart w:id="31" w:name="_Toc406331208"/>
+      <w:bookmarkStart w:id="32" w:name="_Toc406345164"/>
       <w:r>
         <w:rPr>
           <w:rFonts w:ascii="Times New Roman" w:hAnsi="Times New Roman" w:cs="Times New Roman"/>
@@ -11328,8 +11372,8 @@
         <w:lastRenderedPageBreak/>
         <w:t>Conclusion</w:t>
       </w:r>
-      <w:bookmarkEnd w:id="30"/>
       <w:bookmarkEnd w:id="31"/>
+      <w:bookmarkEnd w:id="32"/>
     </w:p>
     <w:p>
       <w:pPr>
@@ -11415,8 +11459,6 @@
         </w:rPr>
         <w:t xml:space="preserve"> are</w:t>
       </w:r>
-      <w:bookmarkStart w:id="32" w:name="_GoBack"/>
-      <w:bookmarkEnd w:id="32"/>
       <w:r>
         <w:rPr>
           <w:rFonts w:ascii="Times New Roman" w:hAnsi="Times New Roman" w:cs="Times New Roman"/>
@@ -15970,12 +16012,12 @@
         </c:dLbls>
         <c:gapWidth val="79"/>
         <c:shape val="box"/>
-        <c:axId val="740068624"/>
-        <c:axId val="740055024"/>
+        <c:axId val="290484128"/>
+        <c:axId val="290484672"/>
         <c:axId val="0"/>
       </c:bar3DChart>
       <c:catAx>
-        <c:axId val="740068624"/>
+        <c:axId val="290484128"/>
         <c:scaling>
           <c:orientation val="maxMin"/>
         </c:scaling>
@@ -16032,7 +16074,7 @@
             <a:endParaRPr lang="en-US"/>
           </a:p>
         </c:txPr>
-        <c:crossAx val="740055024"/>
+        <c:crossAx val="290484672"/>
         <c:crosses val="autoZero"/>
         <c:auto val="1"/>
         <c:lblAlgn val="ctr"/>
@@ -16040,7 +16082,7 @@
         <c:noMultiLvlLbl val="0"/>
       </c:catAx>
       <c:valAx>
-        <c:axId val="740055024"/>
+        <c:axId val="290484672"/>
         <c:scaling>
           <c:orientation val="minMax"/>
         </c:scaling>
@@ -16050,7 +16092,7 @@
         <c:majorTickMark val="none"/>
         <c:minorTickMark val="none"/>
         <c:tickLblPos val="nextTo"/>
-        <c:crossAx val="740068624"/>
+        <c:crossAx val="290484128"/>
         <c:crosses val="autoZero"/>
         <c:crossBetween val="between"/>
       </c:valAx>
@@ -16900,7 +16942,7 @@
 </file>
 
 <file path=customXml/itemProps1.xml><?xml version="1.0" encoding="utf-8"?>
-<ds:datastoreItem xmlns:ds="http://schemas.openxmlformats.org/officeDocument/2006/customXml" ds:itemID="{1A88D4B2-9724-41E9-9E95-1143CAF05A7F}">
+<ds:datastoreItem xmlns:ds="http://schemas.openxmlformats.org/officeDocument/2006/customXml" ds:itemID="{8C5E81D1-9AA9-43C7-BCB8-AFC4BDC88749}">
   <ds:schemaRefs>
     <ds:schemaRef ds:uri="http://schemas.openxmlformats.org/officeDocument/2006/bibliography"/>
   </ds:schemaRefs>

</xml_diff>

<commit_message>
doc put together under michael.doc
</commit_message>
<xml_diff>
--- a/documentation/Michael.docx
+++ b/documentation/Michael.docx
@@ -37,7 +37,7 @@
               <w:lang w:val="en-IE" w:eastAsia="en-IE"/>
             </w:rPr>
             <w:drawing>
-              <wp:inline distT="0" distB="0" distL="0" distR="0" wp14:anchorId="62149F08" wp14:editId="4C25E360">
+              <wp:inline distT="0" distB="0" distL="0" distR="0" wp14:anchorId="37DEEDE5" wp14:editId="7E5945C0">
                 <wp:extent cx="2857500" cy="790575"/>
                 <wp:effectExtent l="0" t="0" r="0" b="9525"/>
                 <wp:docPr id="10" name="Picture 10" descr="itb_logo"/>
@@ -422,7 +422,7 @@
               <w:b/>
             </w:rPr>
             <w:tab/>
-            <w:t>19/12/14</w:t>
+            <w:t>10/5/15</w:t>
           </w:r>
         </w:p>
         <w:p>
@@ -456,7 +456,14 @@
               <w:rFonts w:ascii="Times New Roman" w:hAnsi="Times New Roman" w:cs="Times New Roman"/>
               <w:b/>
             </w:rPr>
-            <w:t>Date Submitted:</w:t>
+            <w:t xml:space="preserve">Date </w:t>
+          </w:r>
+          <w:r>
+            <w:rPr>
+              <w:rFonts w:ascii="Times New Roman" w:hAnsi="Times New Roman" w:cs="Times New Roman"/>
+              <w:b/>
+            </w:rPr>
+            <w:t>Submitted:</w:t>
           </w:r>
           <w:r>
             <w:rPr>
@@ -464,7 +471,7 @@
               <w:b/>
             </w:rPr>
             <w:tab/>
-            <w:t>10/12/14</w:t>
+            <w:t>10/5/15</w:t>
           </w:r>
         </w:p>
         <w:p>
@@ -570,7 +577,7 @@
             <mc:AlternateContent>
               <mc:Choice Requires="wps">
                 <w:drawing>
-                  <wp:anchor distT="0" distB="0" distL="114300" distR="114300" simplePos="0" relativeHeight="251659264" behindDoc="0" locked="0" layoutInCell="1" allowOverlap="1" wp14:anchorId="6490C22C" wp14:editId="20760C32">
+                  <wp:anchor distT="0" distB="0" distL="114300" distR="114300" simplePos="0" relativeHeight="251659264" behindDoc="0" locked="0" layoutInCell="1" allowOverlap="1" wp14:anchorId="41D5D59B" wp14:editId="437062B7">
                     <wp:simplePos x="0" y="0"/>
                     <wp:positionH relativeFrom="margin">
                       <wp:align>center</wp:align>
@@ -646,6 +653,7 @@
                                     <w:calendar w:val="gregorian"/>
                                   </w:date>
                                 </w:sdtPr>
+                                <w:sdtEndPr/>
                                 <w:sdtContent>
                                   <w:p>
                                     <w:pPr>
@@ -690,7 +698,7 @@
               </mc:Choice>
               <mc:Fallback>
                 <w:pict>
-                  <v:shapetype w14:anchorId="6490C22C" id="_x0000_t202" coordsize="21600,21600" o:spt="202" path="m,l,21600r21600,l21600,xe">
+                  <v:shapetype w14:anchorId="41D5D59B" id="_x0000_t202" coordsize="21600,21600" o:spt="202" path="m,l,21600r21600,l21600,xe">
                     <v:stroke joinstyle="miter"/>
                     <v:path gradientshapeok="t" o:connecttype="rect"/>
                   </v:shapetype>
@@ -717,6 +725,7 @@
                               <w:calendar w:val="gregorian"/>
                             </w:date>
                           </w:sdtPr>
+                          <w:sdtEndPr/>
                           <w:sdtContent>
                             <w:p>
                               <w:pPr>
@@ -3714,7 +3723,6 @@
         </w:rPr>
       </w:pPr>
       <w:bookmarkStart w:id="2" w:name="_Toc417062715"/>
-      <w:bookmarkStart w:id="3" w:name="_GoBack"/>
       <w:r>
         <w:rPr>
           <w:rFonts w:ascii="Times New Roman" w:hAnsi="Times New Roman" w:cs="Times New Roman"/>
@@ -3729,7 +3737,6 @@
       </w:r>
       <w:bookmarkEnd w:id="2"/>
     </w:p>
-    <w:bookmarkEnd w:id="3"/>
     <w:p>
       <w:pPr>
         <w:rPr>
@@ -3939,7 +3946,7 @@
           <w:lang w:val="en-GB"/>
         </w:rPr>
       </w:pPr>
-      <w:bookmarkStart w:id="4" w:name="_Toc400932295"/>
+      <w:bookmarkStart w:id="3" w:name="_Toc400932295"/>
       <w:r>
         <w:rPr>
           <w:rFonts w:ascii="Times New Roman" w:hAnsi="Times New Roman" w:cs="Times New Roman"/>
@@ -3949,7 +3956,7 @@
         </w:rPr>
         <w:t>Main research questions</w:t>
       </w:r>
-      <w:bookmarkEnd w:id="4"/>
+      <w:bookmarkEnd w:id="3"/>
     </w:p>
     <w:p>
       <w:pPr>
@@ -4213,7 +4220,7 @@
           <w:lang w:val="en-GB"/>
         </w:rPr>
       </w:pPr>
-      <w:bookmarkStart w:id="5" w:name="_Toc400932302"/>
+      <w:bookmarkStart w:id="4" w:name="_Toc400932302"/>
       <w:r>
         <w:rPr>
           <w:rFonts w:ascii="Times New Roman" w:hAnsi="Times New Roman" w:cs="Times New Roman"/>
@@ -4224,7 +4231,7 @@
         <w:lastRenderedPageBreak/>
         <w:t>Main project Objectives</w:t>
       </w:r>
-      <w:bookmarkEnd w:id="5"/>
+      <w:bookmarkEnd w:id="4"/>
     </w:p>
     <w:p>
       <w:pPr>
@@ -4477,7 +4484,7 @@
           <w:lang w:val="en-GB"/>
         </w:rPr>
       </w:pPr>
-      <w:bookmarkStart w:id="6" w:name="_Toc400932303"/>
+      <w:bookmarkStart w:id="5" w:name="_Toc400932303"/>
       <w:r>
         <w:rPr>
           <w:rFonts w:ascii="Times New Roman" w:hAnsi="Times New Roman" w:cs="Times New Roman"/>
@@ -4487,7 +4494,7 @@
         </w:rPr>
         <w:t>Success Criteria</w:t>
       </w:r>
-      <w:bookmarkEnd w:id="6"/>
+      <w:bookmarkEnd w:id="5"/>
     </w:p>
     <w:p>
       <w:pPr>
@@ -4731,7 +4738,7 @@
           <w:lang w:val="en-GB"/>
         </w:rPr>
       </w:pPr>
-      <w:bookmarkStart w:id="7" w:name="_Toc400932304"/>
+      <w:bookmarkStart w:id="6" w:name="_Toc400932304"/>
       <w:r>
         <w:rPr>
           <w:rFonts w:ascii="Times New Roman" w:hAnsi="Times New Roman" w:cs="Times New Roman"/>
@@ -4742,7 +4749,7 @@
         <w:lastRenderedPageBreak/>
         <w:t>Deliverables:</w:t>
       </w:r>
-      <w:bookmarkEnd w:id="7"/>
+      <w:bookmarkEnd w:id="6"/>
     </w:p>
     <w:p>
       <w:pPr>
@@ -4764,7 +4771,7 @@
           <w:lang w:val="en-GB"/>
         </w:rPr>
       </w:pPr>
-      <w:bookmarkStart w:id="8" w:name="_Toc400932305"/>
+      <w:bookmarkStart w:id="7" w:name="_Toc400932305"/>
       <w:r>
         <w:rPr>
           <w:rFonts w:ascii="Times New Roman" w:hAnsi="Times New Roman" w:cs="Times New Roman"/>
@@ -4774,7 +4781,7 @@
         </w:rPr>
         <w:t>Management Deliverables:</w:t>
       </w:r>
-      <w:bookmarkEnd w:id="8"/>
+      <w:bookmarkEnd w:id="7"/>
       <w:r>
         <w:rPr>
           <w:rFonts w:ascii="Times New Roman" w:hAnsi="Times New Roman" w:cs="Times New Roman"/>
@@ -4937,7 +4944,7 @@
           <w:lang w:val="en-GB"/>
         </w:rPr>
       </w:pPr>
-      <w:bookmarkStart w:id="9" w:name="_Toc400932306"/>
+      <w:bookmarkStart w:id="8" w:name="_Toc400932306"/>
       <w:r>
         <w:rPr>
           <w:rFonts w:ascii="Times New Roman" w:hAnsi="Times New Roman" w:cs="Times New Roman"/>
@@ -4948,7 +4955,7 @@
         </w:rPr>
         <w:t>Technical Deliverables:</w:t>
       </w:r>
-      <w:bookmarkEnd w:id="9"/>
+      <w:bookmarkEnd w:id="8"/>
     </w:p>
     <w:p>
       <w:pPr>
@@ -5304,7 +5311,7 @@
           <w:lang w:val="en-GB"/>
         </w:rPr>
       </w:pPr>
-      <w:bookmarkStart w:id="10" w:name="_Toc417062716"/>
+      <w:bookmarkStart w:id="9" w:name="_Toc417062716"/>
       <w:r>
         <w:rPr>
           <w:rFonts w:ascii="Times New Roman" w:hAnsi="Times New Roman" w:cs="Times New Roman"/>
@@ -5327,7 +5334,7 @@
         </w:rPr>
         <w:t>Improving website design</w:t>
       </w:r>
-      <w:bookmarkEnd w:id="10"/>
+      <w:bookmarkEnd w:id="9"/>
     </w:p>
     <w:p>
       <w:pPr>
@@ -5752,7 +5759,7 @@
           <w:lang w:val="en-GB"/>
         </w:rPr>
       </w:pPr>
-      <w:bookmarkStart w:id="11" w:name="_Toc417062717"/>
+      <w:bookmarkStart w:id="10" w:name="_Toc417062717"/>
       <w:r>
         <w:rPr>
           <w:rFonts w:ascii="Times New Roman" w:hAnsi="Times New Roman" w:cs="Times New Roman"/>
@@ -5765,7 +5772,7 @@
         <w:lastRenderedPageBreak/>
         <w:t>Review 2:  The HTTP Protocol</w:t>
       </w:r>
-      <w:bookmarkEnd w:id="11"/>
+      <w:bookmarkEnd w:id="10"/>
     </w:p>
     <w:p>
       <w:pPr>
@@ -6984,7 +6991,7 @@
           <w:lang w:val="en-GB"/>
         </w:rPr>
       </w:pPr>
-      <w:bookmarkStart w:id="12" w:name="_Toc417062718"/>
+      <w:bookmarkStart w:id="11" w:name="_Toc417062718"/>
       <w:r>
         <w:rPr>
           <w:rFonts w:ascii="Times New Roman" w:hAnsi="Times New Roman" w:cs="Times New Roman"/>
@@ -6996,7 +7003,7 @@
         </w:rPr>
         <w:t>Review 3:</w:t>
       </w:r>
-      <w:bookmarkEnd w:id="12"/>
+      <w:bookmarkEnd w:id="11"/>
     </w:p>
     <w:p>
       <w:pPr>
@@ -7889,6 +7896,26 @@
         <w:rPr>
           <w:rFonts w:ascii="Times New Roman" w:hAnsi="Times New Roman" w:cs="Times New Roman"/>
           <w:sz w:val="24"/>
+        </w:rPr>
+      </w:pPr>
+    </w:p>
+    <w:p>
+      <w:pPr>
+        <w:spacing w:line="360" w:lineRule="auto"/>
+        <w:jc w:val="both"/>
+        <w:rPr>
+          <w:rFonts w:ascii="Times New Roman" w:hAnsi="Times New Roman" w:cs="Times New Roman"/>
+          <w:sz w:val="24"/>
+        </w:rPr>
+      </w:pPr>
+    </w:p>
+    <w:p>
+      <w:pPr>
+        <w:spacing w:line="360" w:lineRule="auto"/>
+        <w:jc w:val="both"/>
+        <w:rPr>
+          <w:rFonts w:ascii="Times New Roman" w:hAnsi="Times New Roman" w:cs="Times New Roman"/>
+          <w:sz w:val="24"/>
           <w:u w:val="single"/>
         </w:rPr>
       </w:pPr>
@@ -7898,6 +7925,7 @@
           <w:sz w:val="24"/>
           <w:u w:val="single"/>
         </w:rPr>
+        <w:lastRenderedPageBreak/>
         <w:t>3.2 Consumption</w:t>
       </w:r>
     </w:p>
@@ -7915,7 +7943,6 @@
           <w:rFonts w:ascii="Times New Roman" w:hAnsi="Times New Roman" w:cs="Times New Roman"/>
           <w:sz w:val="24"/>
         </w:rPr>
-        <w:lastRenderedPageBreak/>
         <w:tab/>
         <w:t>To conduct this test the authors once again had to define a norm. A normal fan is one that only consumes information about their favorite team.</w:t>
       </w:r>
@@ -7984,8 +8011,9 @@
       <w:r>
         <w:rPr>
           <w:rFonts w:ascii="Times New Roman" w:hAnsi="Times New Roman" w:cs="Times New Roman"/>
-          <w:sz w:val="24"/>
-          <w:lang w:val="en-IE"/>
+          <w:noProof/>
+          <w:sz w:val="24"/>
+          <w:lang w:val="en-IE" w:eastAsia="en-IE"/>
         </w:rPr>
         <w:drawing>
           <wp:inline distT="0" distB="0" distL="0" distR="0" wp14:anchorId="18D0EA14" wp14:editId="21B0B69E">
@@ -8098,16 +8126,6 @@
         <w:rPr>
           <w:rFonts w:ascii="Times New Roman" w:hAnsi="Times New Roman" w:cs="Times New Roman"/>
           <w:sz w:val="24"/>
-        </w:rPr>
-      </w:pPr>
-    </w:p>
-    <w:p>
-      <w:pPr>
-        <w:spacing w:line="360" w:lineRule="auto"/>
-        <w:jc w:val="both"/>
-        <w:rPr>
-          <w:rFonts w:ascii="Times New Roman" w:hAnsi="Times New Roman" w:cs="Times New Roman"/>
-          <w:sz w:val="24"/>
           <w:u w:val="single"/>
         </w:rPr>
       </w:pPr>
@@ -8448,8 +8466,9 @@
       <w:r>
         <w:rPr>
           <w:rFonts w:ascii="Times New Roman" w:hAnsi="Times New Roman" w:cs="Times New Roman"/>
-          <w:sz w:val="24"/>
-          <w:lang w:val="en-IE"/>
+          <w:noProof/>
+          <w:sz w:val="24"/>
+          <w:lang w:val="en-IE" w:eastAsia="en-IE"/>
         </w:rPr>
         <w:drawing>
           <wp:inline distT="0" distB="0" distL="0" distR="0" wp14:anchorId="135A8B77" wp14:editId="13A51353">
@@ -10042,36 +10061,6 @@
     </w:p>
     <w:p>
       <w:pPr>
-        <w:jc w:val="both"/>
-        <w:rPr>
-          <w:rFonts w:ascii="Times New Roman" w:hAnsi="Times New Roman" w:cs="Times New Roman"/>
-          <w:sz w:val="24"/>
-          <w:lang w:val="en-IE"/>
-        </w:rPr>
-      </w:pPr>
-    </w:p>
-    <w:p>
-      <w:pPr>
-        <w:jc w:val="both"/>
-        <w:rPr>
-          <w:rFonts w:ascii="Times New Roman" w:hAnsi="Times New Roman" w:cs="Times New Roman"/>
-          <w:sz w:val="24"/>
-          <w:lang w:val="en-IE"/>
-        </w:rPr>
-      </w:pPr>
-    </w:p>
-    <w:p>
-      <w:pPr>
-        <w:jc w:val="both"/>
-        <w:rPr>
-          <w:rFonts w:ascii="Times New Roman" w:hAnsi="Times New Roman" w:cs="Times New Roman"/>
-          <w:sz w:val="24"/>
-          <w:lang w:val="en-IE"/>
-        </w:rPr>
-      </w:pPr>
-    </w:p>
-    <w:p>
-      <w:pPr>
         <w:pStyle w:val="Heading1"/>
         <w:rPr>
           <w:rFonts w:ascii="Times New Roman" w:hAnsi="Times New Roman" w:cs="Times New Roman"/>
@@ -10082,7 +10071,7 @@
           <w:lang w:val="en-IE"/>
         </w:rPr>
       </w:pPr>
-      <w:bookmarkStart w:id="13" w:name="_Toc417062719"/>
+      <w:bookmarkStart w:id="12" w:name="_Toc417062719"/>
       <w:r>
         <w:rPr>
           <w:rFonts w:ascii="Times New Roman" w:hAnsi="Times New Roman" w:cs="Times New Roman"/>
@@ -10094,7 +10083,7 @@
         </w:rPr>
         <w:t>Literature Review Conclusions (All reviews)</w:t>
       </w:r>
-      <w:bookmarkEnd w:id="13"/>
+      <w:bookmarkEnd w:id="12"/>
       <w:r>
         <w:rPr>
           <w:rFonts w:ascii="Times New Roman" w:hAnsi="Times New Roman" w:cs="Times New Roman"/>
@@ -10178,6 +10167,136 @@
     </w:p>
     <w:p>
       <w:pPr>
+        <w:jc w:val="both"/>
+        <w:rPr>
+          <w:rFonts w:ascii="Times New Roman" w:hAnsi="Times New Roman" w:cs="Times New Roman"/>
+          <w:sz w:val="24"/>
+          <w:lang w:val="en-IE"/>
+        </w:rPr>
+      </w:pPr>
+    </w:p>
+    <w:p>
+      <w:pPr>
+        <w:jc w:val="both"/>
+        <w:rPr>
+          <w:rFonts w:ascii="Times New Roman" w:hAnsi="Times New Roman" w:cs="Times New Roman"/>
+          <w:sz w:val="24"/>
+          <w:lang w:val="en-IE"/>
+        </w:rPr>
+      </w:pPr>
+    </w:p>
+    <w:p>
+      <w:pPr>
+        <w:jc w:val="both"/>
+        <w:rPr>
+          <w:rFonts w:ascii="Times New Roman" w:hAnsi="Times New Roman" w:cs="Times New Roman"/>
+          <w:sz w:val="24"/>
+          <w:lang w:val="en-IE"/>
+        </w:rPr>
+      </w:pPr>
+    </w:p>
+    <w:p>
+      <w:pPr>
+        <w:jc w:val="both"/>
+        <w:rPr>
+          <w:rFonts w:ascii="Times New Roman" w:hAnsi="Times New Roman" w:cs="Times New Roman"/>
+          <w:sz w:val="24"/>
+          <w:lang w:val="en-IE"/>
+        </w:rPr>
+      </w:pPr>
+    </w:p>
+    <w:p>
+      <w:pPr>
+        <w:jc w:val="both"/>
+        <w:rPr>
+          <w:rFonts w:ascii="Times New Roman" w:hAnsi="Times New Roman" w:cs="Times New Roman"/>
+          <w:sz w:val="24"/>
+          <w:lang w:val="en-IE"/>
+        </w:rPr>
+      </w:pPr>
+    </w:p>
+    <w:p>
+      <w:pPr>
+        <w:jc w:val="both"/>
+        <w:rPr>
+          <w:rFonts w:ascii="Times New Roman" w:hAnsi="Times New Roman" w:cs="Times New Roman"/>
+          <w:sz w:val="24"/>
+          <w:lang w:val="en-IE"/>
+        </w:rPr>
+      </w:pPr>
+    </w:p>
+    <w:p>
+      <w:pPr>
+        <w:jc w:val="both"/>
+        <w:rPr>
+          <w:rFonts w:ascii="Times New Roman" w:hAnsi="Times New Roman" w:cs="Times New Roman"/>
+          <w:sz w:val="24"/>
+          <w:lang w:val="en-IE"/>
+        </w:rPr>
+      </w:pPr>
+    </w:p>
+    <w:p>
+      <w:pPr>
+        <w:jc w:val="both"/>
+        <w:rPr>
+          <w:rFonts w:ascii="Times New Roman" w:hAnsi="Times New Roman" w:cs="Times New Roman"/>
+          <w:sz w:val="24"/>
+          <w:lang w:val="en-IE"/>
+        </w:rPr>
+      </w:pPr>
+    </w:p>
+    <w:p>
+      <w:pPr>
+        <w:jc w:val="both"/>
+        <w:rPr>
+          <w:rFonts w:ascii="Times New Roman" w:hAnsi="Times New Roman" w:cs="Times New Roman"/>
+          <w:sz w:val="24"/>
+          <w:lang w:val="en-IE"/>
+        </w:rPr>
+      </w:pPr>
+    </w:p>
+    <w:p>
+      <w:pPr>
+        <w:jc w:val="both"/>
+        <w:rPr>
+          <w:rFonts w:ascii="Times New Roman" w:hAnsi="Times New Roman" w:cs="Times New Roman"/>
+          <w:sz w:val="24"/>
+          <w:lang w:val="en-IE"/>
+        </w:rPr>
+      </w:pPr>
+    </w:p>
+    <w:p>
+      <w:pPr>
+        <w:jc w:val="both"/>
+        <w:rPr>
+          <w:rFonts w:ascii="Times New Roman" w:hAnsi="Times New Roman" w:cs="Times New Roman"/>
+          <w:sz w:val="24"/>
+          <w:lang w:val="en-IE"/>
+        </w:rPr>
+      </w:pPr>
+    </w:p>
+    <w:p>
+      <w:pPr>
+        <w:jc w:val="both"/>
+        <w:rPr>
+          <w:rFonts w:ascii="Times New Roman" w:hAnsi="Times New Roman" w:cs="Times New Roman"/>
+          <w:sz w:val="24"/>
+          <w:lang w:val="en-IE"/>
+        </w:rPr>
+      </w:pPr>
+    </w:p>
+    <w:p>
+      <w:pPr>
+        <w:jc w:val="both"/>
+        <w:rPr>
+          <w:rFonts w:ascii="Times New Roman" w:hAnsi="Times New Roman" w:cs="Times New Roman"/>
+          <w:sz w:val="24"/>
+          <w:lang w:val="en-IE"/>
+        </w:rPr>
+      </w:pPr>
+    </w:p>
+    <w:p>
+      <w:pPr>
         <w:pStyle w:val="Heading2"/>
         <w:spacing w:before="480" w:after="360"/>
         <w:rPr>
@@ -10188,8 +10307,8 @@
           <w:u w:val="single"/>
         </w:rPr>
       </w:pPr>
-      <w:bookmarkStart w:id="14" w:name="_Toc406331204"/>
-      <w:bookmarkStart w:id="15" w:name="_Toc417062720"/>
+      <w:bookmarkStart w:id="13" w:name="_Toc406331204"/>
+      <w:bookmarkStart w:id="14" w:name="_Toc417062720"/>
       <w:r>
         <w:rPr>
           <w:rFonts w:ascii="Times New Roman" w:hAnsi="Times New Roman" w:cs="Times New Roman"/>
@@ -10198,10 +10317,11 @@
           <w:sz w:val="22"/>
           <w:u w:val="single"/>
         </w:rPr>
+        <w:lastRenderedPageBreak/>
         <w:t>Development Methodology</w:t>
       </w:r>
+      <w:bookmarkEnd w:id="13"/>
       <w:bookmarkEnd w:id="14"/>
-      <w:bookmarkEnd w:id="15"/>
     </w:p>
     <w:p>
       <w:pPr>
@@ -10285,16 +10405,7 @@
           <w:sz w:val="24"/>
           <w:szCs w:val="24"/>
         </w:rPr>
-        <w:t xml:space="preserve">. This circle then repeated itself numerous times until the project is fully functional, tested and accepted by customer. This approach differs from other methodologies by avoiding doing the ‘big design in advance’ followed by implementation, testing and deployment phase. The project is rather </w:t>
-      </w:r>
-      <w:r>
-        <w:rPr>
-          <w:rFonts w:ascii="Times New Roman" w:hAnsi="Times New Roman" w:cs="Times New Roman"/>
-          <w:sz w:val="24"/>
-          <w:szCs w:val="24"/>
-        </w:rPr>
-        <w:lastRenderedPageBreak/>
-        <w:t xml:space="preserve">developed by mutating the prototype with numerous design, implementation testing and deployment phases until the final product is build </w:t>
+        <w:t xml:space="preserve">. This circle then repeated itself numerous times until the project is fully functional, tested and accepted by customer. This approach differs from other methodologies by avoiding doing the ‘big design in advance’ followed by implementation, testing and deployment phase. The project is rather developed by mutating the prototype with numerous design, implementation testing and deployment phases until the final product is build </w:t>
       </w:r>
       <w:r>
         <w:rPr>
@@ -10764,96 +10875,6 @@
     </w:p>
     <w:p>
       <w:pPr>
-        <w:jc w:val="both"/>
-        <w:rPr>
-          <w:rFonts w:ascii="Times New Roman" w:hAnsi="Times New Roman" w:cs="Times New Roman"/>
-          <w:sz w:val="24"/>
-          <w:lang w:val="en-IE"/>
-        </w:rPr>
-      </w:pPr>
-    </w:p>
-    <w:p>
-      <w:pPr>
-        <w:jc w:val="both"/>
-        <w:rPr>
-          <w:rFonts w:ascii="Times New Roman" w:hAnsi="Times New Roman" w:cs="Times New Roman"/>
-          <w:sz w:val="24"/>
-          <w:lang w:val="en-IE"/>
-        </w:rPr>
-      </w:pPr>
-    </w:p>
-    <w:p>
-      <w:pPr>
-        <w:jc w:val="both"/>
-        <w:rPr>
-          <w:rFonts w:ascii="Times New Roman" w:hAnsi="Times New Roman" w:cs="Times New Roman"/>
-          <w:sz w:val="24"/>
-          <w:lang w:val="en-IE"/>
-        </w:rPr>
-      </w:pPr>
-    </w:p>
-    <w:p>
-      <w:pPr>
-        <w:jc w:val="both"/>
-        <w:rPr>
-          <w:rFonts w:ascii="Times New Roman" w:hAnsi="Times New Roman" w:cs="Times New Roman"/>
-          <w:sz w:val="24"/>
-          <w:lang w:val="en-IE"/>
-        </w:rPr>
-      </w:pPr>
-    </w:p>
-    <w:p>
-      <w:pPr>
-        <w:jc w:val="both"/>
-        <w:rPr>
-          <w:rFonts w:ascii="Times New Roman" w:hAnsi="Times New Roman" w:cs="Times New Roman"/>
-          <w:sz w:val="24"/>
-          <w:lang w:val="en-IE"/>
-        </w:rPr>
-      </w:pPr>
-    </w:p>
-    <w:p>
-      <w:pPr>
-        <w:jc w:val="both"/>
-        <w:rPr>
-          <w:rFonts w:ascii="Times New Roman" w:hAnsi="Times New Roman" w:cs="Times New Roman"/>
-          <w:sz w:val="24"/>
-          <w:lang w:val="en-IE"/>
-        </w:rPr>
-      </w:pPr>
-    </w:p>
-    <w:p>
-      <w:pPr>
-        <w:jc w:val="both"/>
-        <w:rPr>
-          <w:rFonts w:ascii="Times New Roman" w:hAnsi="Times New Roman" w:cs="Times New Roman"/>
-          <w:sz w:val="24"/>
-          <w:lang w:val="en-IE"/>
-        </w:rPr>
-      </w:pPr>
-    </w:p>
-    <w:p>
-      <w:pPr>
-        <w:jc w:val="both"/>
-        <w:rPr>
-          <w:rFonts w:ascii="Times New Roman" w:hAnsi="Times New Roman" w:cs="Times New Roman"/>
-          <w:sz w:val="24"/>
-          <w:lang w:val="en-IE"/>
-        </w:rPr>
-      </w:pPr>
-    </w:p>
-    <w:p>
-      <w:pPr>
-        <w:jc w:val="both"/>
-        <w:rPr>
-          <w:rFonts w:ascii="Times New Roman" w:hAnsi="Times New Roman" w:cs="Times New Roman"/>
-          <w:sz w:val="24"/>
-          <w:lang w:val="en-IE"/>
-        </w:rPr>
-      </w:pPr>
-    </w:p>
-    <w:p>
-      <w:pPr>
         <w:pStyle w:val="Heading2"/>
         <w:rPr>
           <w:rFonts w:ascii="Times New Roman" w:hAnsi="Times New Roman" w:cs="Times New Roman"/>
@@ -10864,7 +10885,7 @@
           <w:lang w:val="en-IE"/>
         </w:rPr>
       </w:pPr>
-      <w:bookmarkStart w:id="16" w:name="_Toc417062721"/>
+      <w:bookmarkStart w:id="15" w:name="_Toc417062721"/>
       <w:r>
         <w:rPr>
           <w:rFonts w:ascii="Times New Roman" w:hAnsi="Times New Roman" w:cs="Times New Roman"/>
@@ -10874,9 +10895,10 @@
           <w:u w:val="single"/>
           <w:lang w:val="en-IE"/>
         </w:rPr>
+        <w:lastRenderedPageBreak/>
         <w:t>Project Plan</w:t>
       </w:r>
-      <w:bookmarkEnd w:id="16"/>
+      <w:bookmarkEnd w:id="15"/>
     </w:p>
     <w:p>
       <w:pPr>
@@ -10928,7 +10950,6 @@
           <w:rFonts w:ascii="Times New Roman" w:hAnsi="Times New Roman" w:cs="Times New Roman"/>
           <w:b/>
         </w:rPr>
-        <w:lastRenderedPageBreak/>
         <w:t>What are we developing?</w:t>
       </w:r>
     </w:p>
@@ -11212,36 +11233,6 @@
     </w:p>
     <w:p>
       <w:pPr>
-        <w:jc w:val="both"/>
-        <w:rPr>
-          <w:rFonts w:ascii="Times New Roman" w:hAnsi="Times New Roman" w:cs="Times New Roman"/>
-          <w:sz w:val="24"/>
-          <w:lang w:val="en-IE"/>
-        </w:rPr>
-      </w:pPr>
-    </w:p>
-    <w:p>
-      <w:pPr>
-        <w:jc w:val="both"/>
-        <w:rPr>
-          <w:rFonts w:ascii="Times New Roman" w:hAnsi="Times New Roman" w:cs="Times New Roman"/>
-          <w:sz w:val="24"/>
-          <w:lang w:val="en-IE"/>
-        </w:rPr>
-      </w:pPr>
-    </w:p>
-    <w:p>
-      <w:pPr>
-        <w:jc w:val="both"/>
-        <w:rPr>
-          <w:rFonts w:ascii="Times New Roman" w:hAnsi="Times New Roman" w:cs="Times New Roman"/>
-          <w:sz w:val="24"/>
-          <w:lang w:val="en-IE"/>
-        </w:rPr>
-      </w:pPr>
-    </w:p>
-    <w:p>
-      <w:pPr>
         <w:pStyle w:val="Heading2"/>
         <w:rPr>
           <w:rFonts w:ascii="Times New Roman" w:hAnsi="Times New Roman" w:cs="Times New Roman"/>
@@ -11252,7 +11243,9 @@
           <w:lang w:val="en-IE"/>
         </w:rPr>
       </w:pPr>
-      <w:bookmarkStart w:id="17" w:name="_Toc417062722"/>
+      <w:bookmarkStart w:id="16" w:name="_Toc417062722"/>
+      <w:bookmarkStart w:id="17" w:name="_GoBack"/>
+      <w:bookmarkEnd w:id="17"/>
       <w:r>
         <w:rPr>
           <w:rFonts w:ascii="Times New Roman" w:hAnsi="Times New Roman" w:cs="Times New Roman"/>
@@ -11265,7 +11258,7 @@
         <w:lastRenderedPageBreak/>
         <w:t>Use Cases</w:t>
       </w:r>
-      <w:bookmarkEnd w:id="17"/>
+      <w:bookmarkEnd w:id="16"/>
     </w:p>
     <w:p>
       <w:pPr>
@@ -12512,7 +12505,7 @@
           <w:lang w:val="en-IE"/>
         </w:rPr>
         <w:pict>
-          <v:shape id="_x0000_i1029" type="#_x0000_t75" style="width:450.95pt;height:240.35pt">
+          <v:shape id="_x0000_i1029" type="#_x0000_t75" style="width:450.75pt;height:240pt">
             <v:imagedata r:id="rId21" o:title="transfer"/>
           </v:shape>
         </w:pict>
@@ -13683,7 +13676,7 @@
           <w:lang w:val="en-IE"/>
         </w:rPr>
         <w:pict>
-          <v:shape id="_x0000_i1030" type="#_x0000_t75" style="width:451.2pt;height:378.65pt">
+          <v:shape id="_x0000_i1030" type="#_x0000_t75" style="width:451.5pt;height:378.75pt">
             <v:imagedata r:id="rId28" o:title="new user wire"/>
           </v:shape>
         </w:pict>
@@ -13887,7 +13880,7 @@
           <w:lang w:val="en-IE"/>
         </w:rPr>
         <w:pict>
-          <v:shape id="_x0000_i1031" type="#_x0000_t75" style="width:450.8pt;height:335.7pt">
+          <v:shape id="_x0000_i1031" type="#_x0000_t75" style="width:450.75pt;height:336pt">
             <v:imagedata r:id="rId29" o:title="point wire"/>
           </v:shape>
         </w:pict>
@@ -14100,7 +14093,7 @@
           <w:lang w:val="en-IE"/>
         </w:rPr>
         <w:pict>
-          <v:shape id="_x0000_i1032" type="#_x0000_t75" style="width:450.8pt;height:383.15pt">
+          <v:shape id="_x0000_i1032" type="#_x0000_t75" style="width:450.75pt;height:383.25pt">
             <v:imagedata r:id="rId30" o:title="squad pick wire"/>
           </v:shape>
         </w:pict>
@@ -18142,7 +18135,7 @@
 <w:ftr xmlns:wpc="http://schemas.microsoft.com/office/word/2010/wordprocessingCanvas" xmlns:mc="http://schemas.openxmlformats.org/markup-compatibility/2006" xmlns:o="urn:schemas-microsoft-com:office:office" xmlns:r="http://schemas.openxmlformats.org/officeDocument/2006/relationships" xmlns:m="http://schemas.openxmlformats.org/officeDocument/2006/math" xmlns:v="urn:schemas-microsoft-com:vml" xmlns:wp14="http://schemas.microsoft.com/office/word/2010/wordprocessingDrawing" xmlns:wp="http://schemas.openxmlformats.org/drawingml/2006/wordprocessingDrawing" xmlns:w10="urn:schemas-microsoft-com:office:word" xmlns:w="http://schemas.openxmlformats.org/wordprocessingml/2006/main" xmlns:w14="http://schemas.microsoft.com/office/word/2010/wordml" xmlns:w15="http://schemas.microsoft.com/office/word/2012/wordml" xmlns:wpg="http://schemas.microsoft.com/office/word/2010/wordprocessingGroup" xmlns:wpi="http://schemas.microsoft.com/office/word/2010/wordprocessingInk" xmlns:wne="http://schemas.microsoft.com/office/word/2006/wordml" xmlns:wps="http://schemas.microsoft.com/office/word/2010/wordprocessingShape" mc:Ignorable="w14 w15 wp14">
   <w:sdt>
     <w:sdtPr>
-      <w:id w:val="724025127"/>
+      <w:id w:val="1055044942"/>
       <w:docPartObj>
         <w:docPartGallery w:val="Page Numbers (Bottom of Page)"/>
         <w:docPartUnique/>
@@ -18150,21 +18143,14 @@
     </w:sdtPr>
     <w:sdtEndPr>
       <w:rPr>
-        <w:color w:val="7F7F7F" w:themeColor="background1" w:themeShade="7F"/>
-        <w:spacing w:val="60"/>
+        <w:noProof/>
       </w:rPr>
     </w:sdtEndPr>
     <w:sdtContent>
       <w:p>
         <w:pPr>
           <w:pStyle w:val="Footer"/>
-          <w:pBdr>
-            <w:top w:val="single" w:sz="4" w:space="1" w:color="D9D9D9" w:themeColor="background1" w:themeShade="D9"/>
-          </w:pBdr>
-          <w:rPr>
-            <w:b/>
-            <w:bCs/>
-          </w:rPr>
+          <w:jc w:val="center"/>
         </w:pPr>
         <w:r>
           <w:fldChar w:fldCharType="begin"/>
@@ -18177,33 +18163,15 @@
         </w:r>
         <w:r>
           <w:rPr>
-            <w:b/>
-            <w:bCs/>
             <w:noProof/>
           </w:rPr>
-          <w:t>4</w:t>
+          <w:t>31</w:t>
         </w:r>
         <w:r>
           <w:rPr>
-            <w:b/>
-            <w:bCs/>
             <w:noProof/>
           </w:rPr>
           <w:fldChar w:fldCharType="end"/>
-        </w:r>
-        <w:r>
-          <w:rPr>
-            <w:b/>
-            <w:bCs/>
-          </w:rPr>
-          <w:t xml:space="preserve"> | </w:t>
-        </w:r>
-        <w:r>
-          <w:rPr>
-            <w:color w:val="7F7F7F" w:themeColor="background1" w:themeShade="7F"/>
-            <w:spacing w:val="60"/>
-          </w:rPr>
-          <w:t>Page</w:t>
         </w:r>
       </w:p>
     </w:sdtContent>
@@ -21662,6 +21630,7 @@
   <w:style w:type="character" w:default="1" w:styleId="DefaultParagraphFont">
     <w:name w:val="Default Paragraph Font"/>
     <w:uiPriority w:val="1"/>
+    <w:semiHidden/>
     <w:unhideWhenUsed/>
   </w:style>
   <w:style w:type="table" w:default="1" w:styleId="TableNormal">
@@ -22515,12 +22484,12 @@
         </c:dLbls>
         <c:gapWidth val="79"/>
         <c:shape val="box"/>
-        <c:axId val="1181697808"/>
-        <c:axId val="1181691280"/>
+        <c:axId val="-2003184480"/>
+        <c:axId val="-2003186112"/>
         <c:axId val="0"/>
       </c:bar3DChart>
       <c:catAx>
-        <c:axId val="1181697808"/>
+        <c:axId val="-2003184480"/>
         <c:scaling>
           <c:orientation val="maxMin"/>
         </c:scaling>
@@ -22577,7 +22546,7 @@
             <a:endParaRPr lang="en-US"/>
           </a:p>
         </c:txPr>
-        <c:crossAx val="1181691280"/>
+        <c:crossAx val="-2003186112"/>
         <c:crosses val="autoZero"/>
         <c:auto val="1"/>
         <c:lblAlgn val="ctr"/>
@@ -22585,7 +22554,7 @@
         <c:noMultiLvlLbl val="0"/>
       </c:catAx>
       <c:valAx>
-        <c:axId val="1181691280"/>
+        <c:axId val="-2003186112"/>
         <c:scaling>
           <c:orientation val="minMax"/>
         </c:scaling>
@@ -22595,7 +22564,7 @@
         <c:majorTickMark val="none"/>
         <c:minorTickMark val="none"/>
         <c:tickLblPos val="nextTo"/>
-        <c:crossAx val="1181697808"/>
+        <c:crossAx val="-2003184480"/>
         <c:crosses val="autoZero"/>
         <c:crossBetween val="between"/>
       </c:valAx>
@@ -23445,7 +23414,7 @@
 </file>
 
 <file path=customXml/itemProps1.xml><?xml version="1.0" encoding="utf-8"?>
-<ds:datastoreItem xmlns:ds="http://schemas.openxmlformats.org/officeDocument/2006/customXml" ds:itemID="{CABFFFA8-AFA6-40E4-B3F6-8A24A77E1806}">
+<ds:datastoreItem xmlns:ds="http://schemas.openxmlformats.org/officeDocument/2006/customXml" ds:itemID="{59837D37-691C-4418-BA43-1BD312F4ED0D}">
   <ds:schemaRefs>
     <ds:schemaRef ds:uri="http://schemas.openxmlformats.org/officeDocument/2006/bibliography"/>
   </ds:schemaRefs>

</xml_diff>